<commit_message>
digramme cycle en V
</commit_message>
<xml_diff>
--- a/RapportS6.docx
+++ b/RapportS6.docx
@@ -78,6 +78,19 @@
       </w:pPr>
       <w:r>
         <w:lastRenderedPageBreak/>
+        <w:t>Introduction</w:t>
+      </w:r>
+    </w:p>
+    <w:p>
+      <w:r>
+        <w:t>Expliquer la SAE S6</w:t>
+      </w:r>
+    </w:p>
+    <w:p>
+      <w:pPr>
+        <w:pStyle w:val="Heading1"/>
+      </w:pPr>
+      <w:r>
         <w:t>Rappel du sujet</w:t>
       </w:r>
     </w:p>
@@ -117,10 +130,83 @@
       </w:r>
     </w:p>
     <w:p>
-      <w:r>
-        <w:t xml:space="preserve">Pour </w:t>
-      </w:r>
-    </w:p>
+      <w:pPr>
+        <w:jc w:val="both"/>
+      </w:pPr>
+      <w:r>
+        <w:t>Pour la SAE S6, nous avons décidé d'adopter le cycle en V (cf. figure 1). En effet, après avoir mis en place et testé le SCRUM pour la SAE S5, nous nous sommes rendu compte qu'à chaque réunion hebdomadaire, visant à valider le sprint mais aussi dans le but de faire part des difficultés rencontrées</w:t>
+      </w:r>
+      <w:r>
+        <w:t xml:space="preserve"> de chacun(e)</w:t>
+      </w:r>
+      <w:r>
+        <w:t>, certaines personnes n'étaient pas présentes. Cependant, cela n'a pas été le cas pour la dernière réunion. Cette fois-ci, le cycle en V nous garantit que tous les membres de l'équipe seront présents pour la réunion finale.</w:t>
+      </w:r>
+    </w:p>
+    <w:p>
+      <w:pPr>
+        <w:jc w:val="both"/>
+      </w:pPr>
+    </w:p>
+    <w:p>
+      <w:pPr>
+        <w:jc w:val="both"/>
+      </w:pPr>
+      <w:r>
+        <w:rPr>
+          <w:noProof/>
+        </w:rPr>
+        <w:drawing>
+          <wp:inline distT="0" distB="0" distL="0" distR="0" wp14:anchorId="4945BD8B" wp14:editId="1116039E">
+            <wp:extent cx="5755225" cy="1792224"/>
+            <wp:effectExtent l="0" t="0" r="0" b="0"/>
+            <wp:docPr id="2139061621" name="Picture 2" descr="A diagram of a company&#10;&#10;Description automatically generated with medium confidence"/>
+            <wp:cNvGraphicFramePr>
+              <a:graphicFrameLocks xmlns:a="http://schemas.openxmlformats.org/drawingml/2006/main" noChangeAspect="1"/>
+            </wp:cNvGraphicFramePr>
+            <a:graphic xmlns:a="http://schemas.openxmlformats.org/drawingml/2006/main">
+              <a:graphicData uri="http://schemas.openxmlformats.org/drawingml/2006/picture">
+                <pic:pic xmlns:pic="http://schemas.openxmlformats.org/drawingml/2006/picture">
+                  <pic:nvPicPr>
+                    <pic:cNvPr id="2139061621" name="Picture 2" descr="A diagram of a company&#10;&#10;Description automatically generated with medium confidence"/>
+                    <pic:cNvPicPr/>
+                  </pic:nvPicPr>
+                  <pic:blipFill rotWithShape="1">
+                    <a:blip r:embed="rId5" cstate="print">
+                      <a:extLst>
+                        <a:ext uri="{28A0092B-C50C-407E-A947-70E740481C1C}">
+                          <a14:useLocalDpi xmlns:a14="http://schemas.microsoft.com/office/drawing/2010/main" val="0"/>
+                        </a:ext>
+                      </a:extLst>
+                    </a:blip>
+                    <a:srcRect l="2794" t="24611" r="2984" b="23226"/>
+                    <a:stretch/>
+                  </pic:blipFill>
+                  <pic:spPr bwMode="auto">
+                    <a:xfrm>
+                      <a:off x="0" y="0"/>
+                      <a:ext cx="5798836" cy="1805805"/>
+                    </a:xfrm>
+                    <a:prstGeom prst="rect">
+                      <a:avLst/>
+                    </a:prstGeom>
+                    <a:ln>
+                      <a:noFill/>
+                    </a:ln>
+                    <a:extLst>
+                      <a:ext uri="{53640926-AAD7-44D8-BBD7-CCE9431645EC}">
+                        <a14:shadowObscured xmlns:a14="http://schemas.microsoft.com/office/drawing/2010/main"/>
+                      </a:ext>
+                    </a:extLst>
+                  </pic:spPr>
+                </pic:pic>
+              </a:graphicData>
+            </a:graphic>
+          </wp:inline>
+        </w:drawing>
+      </w:r>
+    </w:p>
+    <w:p/>
     <w:p>
       <w:r>
         <w:t>(</w:t>
@@ -158,7 +244,7 @@
                     </pic:cNvPicPr>
                   </pic:nvPicPr>
                   <pic:blipFill rotWithShape="1">
-                    <a:blip r:embed="rId5" cstate="print">
+                    <a:blip r:embed="rId6" cstate="print">
                       <a:extLst>
                         <a:ext uri="{28A0092B-C50C-407E-A947-70E740481C1C}">
                           <a14:useLocalDpi xmlns:a14="http://schemas.microsoft.com/office/drawing/2010/main" val="0"/>
@@ -219,6 +305,9 @@
         <w:fldChar w:fldCharType="end"/>
       </w:r>
       <w:r>
+        <w:t xml:space="preserve"> </w:t>
+      </w:r>
+      <w:r>
         <w:t>calendrier de réalisation des maintenances</w:t>
       </w:r>
     </w:p>
@@ -232,6 +321,7 @@
         <w:pStyle w:val="Heading1"/>
       </w:pPr>
       <w:r>
+        <w:lastRenderedPageBreak/>
         <w:t>Maintenance évolutive</w:t>
       </w:r>
     </w:p>

</xml_diff>

<commit_message>
Avancement sur le rapport s6
- objectif du projet s5
- diagramme technique et fonctionelle
</commit_message>
<xml_diff>
--- a/RapportS6.docx
+++ b/RapportS6.docx
@@ -74,7 +74,7 @@
     </w:p>
     <w:p>
       <w:pPr>
-        <w:pStyle w:val="Heading1"/>
+        <w:pStyle w:val="Titre1"/>
       </w:pPr>
       <w:r>
         <w:lastRenderedPageBreak/>
@@ -88,7 +88,7 @@
     </w:p>
     <w:p>
       <w:pPr>
-        <w:pStyle w:val="Heading1"/>
+        <w:pStyle w:val="Titre1"/>
       </w:pPr>
       <w:r>
         <w:t>Rappel du sujet</w:t>
@@ -96,45 +96,1217 @@
     </w:p>
     <w:p>
       <w:pPr>
-        <w:pStyle w:val="Heading2"/>
+        <w:pStyle w:val="Titre2"/>
         <w:ind w:left="708"/>
       </w:pPr>
       <w:r>
         <w:t>Objectif</w:t>
       </w:r>
     </w:p>
-    <w:p>
-      <w:pPr>
-        <w:pStyle w:val="Heading2"/>
-        <w:ind w:left="708"/>
-      </w:pPr>
-      <w:r>
-        <w:t>Diagramme fonctionnelle</w:t>
-      </w:r>
-    </w:p>
-    <w:p>
-      <w:pPr>
-        <w:pStyle w:val="Heading2"/>
-        <w:ind w:left="708"/>
-      </w:pPr>
-      <w:r>
-        <w:t>Digrammes techniques</w:t>
-      </w:r>
-    </w:p>
-    <w:p>
-      <w:pPr>
-        <w:pStyle w:val="Heading1"/>
-      </w:pPr>
-      <w:r>
-        <w:t>Organisation</w:t>
-      </w:r>
-    </w:p>
+    <w:p/>
     <w:p>
       <w:pPr>
         <w:ind w:firstLine="708"/>
         <w:jc w:val="both"/>
       </w:pPr>
       <w:r>
+        <w:t>Pour la SAE5, notre objectif est la réalisation d’un jeu de plateforme qui adoptera un style 2D en pixel art, accessible sur un navigateur. Au début d’une nouvelle partie, le joueur aura le choix entre deux classes : l’archer et le guerrier, le joueur pourra ensuite jouer aux différents niveaux proposés par le jeu en affrontant les différents ennemis et en résolvant les différentes énigmes du jeu qui nécessite compétence et stratégie du joueur pour pouvoir progresser aux niveaux suivants.</w:t>
+      </w:r>
+    </w:p>
+    <w:p>
+      <w:pPr>
+        <w:ind w:firstLine="708"/>
+        <w:jc w:val="both"/>
+      </w:pPr>
+      <w:r>
+        <w:t xml:space="preserve">Nous avons décidé de nous orienter vers le domaine du jeu vidéo, car ce secteur représente à lui seul une grande partie du marché, nous avons donc opté pour le style emblématique d’un jeu de plateforme avec un style 2D en pixel art comme Mario ou Sonic par exemple. De plus, lors de notre enfance, nous avons tous joué à ce type de jeu, ce serait un rêve devenu réalité de pouvoir réalisé un jeu de ce type. Nous avons décidé d’héberger notre jeu sur un navigateur afin qu’il puisse être facilement accessible à tous sans téléchargement préalable. Pour finir, les langages informatiques abordés sur ce projet ne sont pas entièrement maîtrisés par l’ensemble de l’équipe. C’est donc également une occasion idéale pour enrichir notre CV.   </w:t>
+      </w:r>
+    </w:p>
+    <w:p>
+      <w:pPr>
+        <w:pStyle w:val="Titre2"/>
+        <w:ind w:left="708"/>
+      </w:pPr>
+      <w:r>
+        <w:t>Diagramme fonctionnelle</w:t>
+      </w:r>
+    </w:p>
+    <w:p>
+      <w:pPr>
+        <w:pStyle w:val="Titre3"/>
+        <w:ind w:left="708" w:firstLine="708"/>
+      </w:pPr>
+      <w:r>
+        <w:t>Di</w:t>
+      </w:r>
+      <w:r>
+        <w:t>a</w:t>
+      </w:r>
+      <w:r>
+        <w:t>gramme de cas d’utilisation de l’application</w:t>
+      </w:r>
+    </w:p>
+    <w:p/>
+    <w:p>
+      <w:pPr>
+        <w:keepNext/>
+      </w:pPr>
+      <w:r>
+        <w:rPr>
+          <w:noProof/>
+        </w:rPr>
+        <w:drawing>
+          <wp:inline distT="0" distB="0" distL="0" distR="0" wp14:anchorId="2E13A0B1" wp14:editId="0C3D3BFB">
+            <wp:extent cx="4969856" cy="3794079"/>
+            <wp:effectExtent l="0" t="0" r="2540" b="0"/>
+            <wp:docPr id="462061701" name="Image 1"/>
+            <wp:cNvGraphicFramePr>
+              <a:graphicFrameLocks xmlns:a="http://schemas.openxmlformats.org/drawingml/2006/main" noChangeAspect="1"/>
+            </wp:cNvGraphicFramePr>
+            <a:graphic xmlns:a="http://schemas.openxmlformats.org/drawingml/2006/main">
+              <a:graphicData uri="http://schemas.openxmlformats.org/drawingml/2006/picture">
+                <pic:pic xmlns:pic="http://schemas.openxmlformats.org/drawingml/2006/picture">
+                  <pic:nvPicPr>
+                    <pic:cNvPr id="0" name="Picture 2"/>
+                    <pic:cNvPicPr>
+                      <a:picLocks noChangeAspect="1" noChangeArrowheads="1"/>
+                    </pic:cNvPicPr>
+                  </pic:nvPicPr>
+                  <pic:blipFill>
+                    <a:blip r:embed="rId5">
+                      <a:extLst>
+                        <a:ext uri="{28A0092B-C50C-407E-A947-70E740481C1C}">
+                          <a14:useLocalDpi xmlns:a14="http://schemas.microsoft.com/office/drawing/2010/main" val="0"/>
+                        </a:ext>
+                      </a:extLst>
+                    </a:blip>
+                    <a:srcRect/>
+                    <a:stretch>
+                      <a:fillRect/>
+                    </a:stretch>
+                  </pic:blipFill>
+                  <pic:spPr bwMode="auto">
+                    <a:xfrm>
+                      <a:off x="0" y="0"/>
+                      <a:ext cx="4978042" cy="3800328"/>
+                    </a:xfrm>
+                    <a:prstGeom prst="rect">
+                      <a:avLst/>
+                    </a:prstGeom>
+                    <a:noFill/>
+                  </pic:spPr>
+                </pic:pic>
+              </a:graphicData>
+            </a:graphic>
+          </wp:inline>
+        </w:drawing>
+      </w:r>
+    </w:p>
+    <w:p>
+      <w:pPr>
+        <w:pStyle w:val="Lgende"/>
+      </w:pPr>
+      <w:r>
+        <w:t xml:space="preserve">Figure </w:t>
+      </w:r>
+      <w:r>
+        <w:fldChar w:fldCharType="begin"/>
+      </w:r>
+      <w:r>
+        <w:instrText xml:space="preserve"> SEQ Figure \* ARABIC </w:instrText>
+      </w:r>
+      <w:r>
+        <w:fldChar w:fldCharType="separate"/>
+      </w:r>
+      <w:r>
+        <w:rPr>
+          <w:noProof/>
+        </w:rPr>
+        <w:t>1</w:t>
+      </w:r>
+      <w:r>
+        <w:fldChar w:fldCharType="end"/>
+      </w:r>
+      <w:r>
+        <w:t xml:space="preserve"> : </w:t>
+      </w:r>
+      <w:r>
+        <w:t>Di</w:t>
+      </w:r>
+      <w:r>
+        <w:t>a</w:t>
+      </w:r>
+      <w:r>
+        <w:t>gramme de cas d'utilisation de notre application</w:t>
+      </w:r>
+    </w:p>
+    <w:p>
+      <w:r>
+        <w:lastRenderedPageBreak/>
+        <w:tab/>
+      </w:r>
+      <w:r>
+        <w:tab/>
+      </w:r>
+    </w:p>
+    <w:p/>
+    <w:p>
+      <w:pPr>
+        <w:pStyle w:val="Titre2"/>
+        <w:ind w:left="708"/>
+      </w:pPr>
+      <w:r>
+        <w:t>Di</w:t>
+      </w:r>
+      <w:r>
+        <w:t>a</w:t>
+      </w:r>
+      <w:r>
+        <w:t>grammes techniques</w:t>
+      </w:r>
+    </w:p>
+    <w:p>
+      <w:pPr>
+        <w:pStyle w:val="Titre3"/>
+      </w:pPr>
+      <w:r>
+        <w:tab/>
+      </w:r>
+      <w:r>
+        <w:tab/>
+      </w:r>
+      <w:r>
+        <w:t>Architecture globale du projet</w:t>
+      </w:r>
+    </w:p>
+    <w:p>
+      <w:pPr>
+        <w:rPr>
+          <w:noProof/>
+        </w:rPr>
+      </w:pPr>
+    </w:p>
+    <w:p>
+      <w:pPr>
+        <w:keepNext/>
+      </w:pPr>
+      <w:r>
+        <w:rPr>
+          <w:noProof/>
+        </w:rPr>
+        <w:drawing>
+          <wp:inline distT="0" distB="0" distL="0" distR="0" wp14:anchorId="5A0C610A" wp14:editId="4517B018">
+            <wp:extent cx="5761355" cy="6261100"/>
+            <wp:effectExtent l="0" t="0" r="0" b="6350"/>
+            <wp:docPr id="1442305473" name="Image 2"/>
+            <wp:cNvGraphicFramePr>
+              <a:graphicFrameLocks xmlns:a="http://schemas.openxmlformats.org/drawingml/2006/main" noChangeAspect="1"/>
+            </wp:cNvGraphicFramePr>
+            <a:graphic xmlns:a="http://schemas.openxmlformats.org/drawingml/2006/main">
+              <a:graphicData uri="http://schemas.openxmlformats.org/drawingml/2006/picture">
+                <pic:pic xmlns:pic="http://schemas.openxmlformats.org/drawingml/2006/picture">
+                  <pic:nvPicPr>
+                    <pic:cNvPr id="0" name="Picture 3"/>
+                    <pic:cNvPicPr>
+                      <a:picLocks noChangeAspect="1" noChangeArrowheads="1"/>
+                    </pic:cNvPicPr>
+                  </pic:nvPicPr>
+                  <pic:blipFill>
+                    <a:blip r:embed="rId6">
+                      <a:extLst>
+                        <a:ext uri="{28A0092B-C50C-407E-A947-70E740481C1C}">
+                          <a14:useLocalDpi xmlns:a14="http://schemas.microsoft.com/office/drawing/2010/main" val="0"/>
+                        </a:ext>
+                      </a:extLst>
+                    </a:blip>
+                    <a:srcRect/>
+                    <a:stretch>
+                      <a:fillRect/>
+                    </a:stretch>
+                  </pic:blipFill>
+                  <pic:spPr bwMode="auto">
+                    <a:xfrm>
+                      <a:off x="0" y="0"/>
+                      <a:ext cx="5761355" cy="6261100"/>
+                    </a:xfrm>
+                    <a:prstGeom prst="rect">
+                      <a:avLst/>
+                    </a:prstGeom>
+                    <a:noFill/>
+                  </pic:spPr>
+                </pic:pic>
+              </a:graphicData>
+            </a:graphic>
+          </wp:inline>
+        </w:drawing>
+      </w:r>
+    </w:p>
+    <w:p>
+      <w:pPr>
+        <w:pStyle w:val="Lgende"/>
+      </w:pPr>
+      <w:r>
+        <w:t xml:space="preserve">Figure </w:t>
+      </w:r>
+      <w:r>
+        <w:fldChar w:fldCharType="begin"/>
+      </w:r>
+      <w:r>
+        <w:instrText xml:space="preserve"> SEQ Figure \* ARABIC </w:instrText>
+      </w:r>
+      <w:r>
+        <w:fldChar w:fldCharType="separate"/>
+      </w:r>
+      <w:r>
+        <w:rPr>
+          <w:noProof/>
+        </w:rPr>
+        <w:t>2</w:t>
+      </w:r>
+      <w:r>
+        <w:fldChar w:fldCharType="end"/>
+      </w:r>
+      <w:r>
+        <w:t xml:space="preserve"> : </w:t>
+      </w:r>
+      <w:r>
+        <w:t>Architecture technique globale du projet</w:t>
+      </w:r>
+    </w:p>
+    <w:p/>
+    <w:p/>
+    <w:p/>
+    <w:p>
+      <w:pPr>
+        <w:ind w:left="708" w:firstLine="708"/>
+        <w:rPr>
+          <w:rStyle w:val="Titre3Car"/>
+        </w:rPr>
+      </w:pPr>
+      <w:r>
+        <w:rPr>
+          <w:rStyle w:val="Titre3Car"/>
+        </w:rPr>
+        <w:lastRenderedPageBreak/>
+        <w:t>Di</w:t>
+      </w:r>
+      <w:r>
+        <w:rPr>
+          <w:rStyle w:val="Titre3Car"/>
+        </w:rPr>
+        <w:t>a</w:t>
+      </w:r>
+      <w:r>
+        <w:rPr>
+          <w:rStyle w:val="Titre3Car"/>
+        </w:rPr>
+        <w:t>gramme de séquence de la page oublie de mot de passe</w:t>
+      </w:r>
+    </w:p>
+    <w:p>
+      <w:pPr>
+        <w:ind w:left="708" w:firstLine="708"/>
+        <w:rPr>
+          <w:rStyle w:val="Titre3Car"/>
+        </w:rPr>
+      </w:pPr>
+    </w:p>
+    <w:p>
+      <w:pPr>
+        <w:keepNext/>
+      </w:pPr>
+      <w:r>
+        <w:rPr>
+          <w:rStyle w:val="Titre3Car"/>
+          <w:noProof/>
+        </w:rPr>
+        <w:drawing>
+          <wp:inline distT="0" distB="0" distL="0" distR="0" wp14:anchorId="4F9BC804" wp14:editId="679BF257">
+            <wp:extent cx="5749290" cy="4681855"/>
+            <wp:effectExtent l="0" t="0" r="3810" b="4445"/>
+            <wp:docPr id="146929849" name="Image 3"/>
+            <wp:cNvGraphicFramePr>
+              <a:graphicFrameLocks xmlns:a="http://schemas.openxmlformats.org/drawingml/2006/main" noChangeAspect="1"/>
+            </wp:cNvGraphicFramePr>
+            <a:graphic xmlns:a="http://schemas.openxmlformats.org/drawingml/2006/main">
+              <a:graphicData uri="http://schemas.openxmlformats.org/drawingml/2006/picture">
+                <pic:pic xmlns:pic="http://schemas.openxmlformats.org/drawingml/2006/picture">
+                  <pic:nvPicPr>
+                    <pic:cNvPr id="0" name="Picture 4"/>
+                    <pic:cNvPicPr>
+                      <a:picLocks noChangeAspect="1" noChangeArrowheads="1"/>
+                    </pic:cNvPicPr>
+                  </pic:nvPicPr>
+                  <pic:blipFill>
+                    <a:blip r:embed="rId7">
+                      <a:extLst>
+                        <a:ext uri="{28A0092B-C50C-407E-A947-70E740481C1C}">
+                          <a14:useLocalDpi xmlns:a14="http://schemas.microsoft.com/office/drawing/2010/main" val="0"/>
+                        </a:ext>
+                      </a:extLst>
+                    </a:blip>
+                    <a:srcRect/>
+                    <a:stretch>
+                      <a:fillRect/>
+                    </a:stretch>
+                  </pic:blipFill>
+                  <pic:spPr bwMode="auto">
+                    <a:xfrm>
+                      <a:off x="0" y="0"/>
+                      <a:ext cx="5749290" cy="4681855"/>
+                    </a:xfrm>
+                    <a:prstGeom prst="rect">
+                      <a:avLst/>
+                    </a:prstGeom>
+                    <a:noFill/>
+                  </pic:spPr>
+                </pic:pic>
+              </a:graphicData>
+            </a:graphic>
+          </wp:inline>
+        </w:drawing>
+      </w:r>
+    </w:p>
+    <w:p>
+      <w:pPr>
+        <w:pStyle w:val="Lgende"/>
+      </w:pPr>
+      <w:r>
+        <w:t xml:space="preserve">Figure </w:t>
+      </w:r>
+      <w:r>
+        <w:fldChar w:fldCharType="begin"/>
+      </w:r>
+      <w:r>
+        <w:instrText xml:space="preserve"> SEQ Figure \* ARABIC </w:instrText>
+      </w:r>
+      <w:r>
+        <w:fldChar w:fldCharType="separate"/>
+      </w:r>
+      <w:r>
+        <w:rPr>
+          <w:noProof/>
+        </w:rPr>
+        <w:t>3</w:t>
+      </w:r>
+      <w:r>
+        <w:fldChar w:fldCharType="end"/>
+      </w:r>
+      <w:r>
+        <w:t xml:space="preserve"> : </w:t>
+      </w:r>
+      <w:r>
+        <w:t>Di</w:t>
+      </w:r>
+      <w:r>
+        <w:t>a</w:t>
+      </w:r>
+      <w:r>
+        <w:t>gramme de séquence de la page oublie de mot de passe</w:t>
+      </w:r>
+    </w:p>
+    <w:p/>
+    <w:p>
+      <w:pPr>
+        <w:pStyle w:val="Titre3"/>
+        <w:ind w:left="708" w:firstLine="708"/>
+      </w:pPr>
+    </w:p>
+    <w:p>
+      <w:pPr>
+        <w:pStyle w:val="Titre3"/>
+        <w:ind w:left="708" w:firstLine="708"/>
+      </w:pPr>
+    </w:p>
+    <w:p>
+      <w:pPr>
+        <w:pStyle w:val="Titre3"/>
+        <w:ind w:left="708" w:firstLine="708"/>
+      </w:pPr>
+    </w:p>
+    <w:p>
+      <w:pPr>
+        <w:pStyle w:val="Titre3"/>
+        <w:ind w:left="708" w:firstLine="708"/>
+      </w:pPr>
+    </w:p>
+    <w:p>
+      <w:pPr>
+        <w:pStyle w:val="Titre3"/>
+        <w:ind w:left="708" w:firstLine="708"/>
+      </w:pPr>
+    </w:p>
+    <w:p>
+      <w:pPr>
+        <w:pStyle w:val="Titre3"/>
+        <w:ind w:left="708" w:firstLine="708"/>
+      </w:pPr>
+    </w:p>
+    <w:p>
+      <w:pPr>
+        <w:pStyle w:val="Titre3"/>
+        <w:ind w:left="708" w:firstLine="708"/>
+      </w:pPr>
+    </w:p>
+    <w:p>
+      <w:pPr>
+        <w:pStyle w:val="Titre3"/>
+        <w:ind w:left="708" w:firstLine="708"/>
+      </w:pPr>
+    </w:p>
+    <w:p>
+      <w:pPr>
+        <w:pStyle w:val="Titre3"/>
+        <w:ind w:left="708" w:firstLine="708"/>
+      </w:pPr>
+    </w:p>
+    <w:p>
+      <w:pPr>
+        <w:pStyle w:val="Titre3"/>
+        <w:ind w:left="708" w:firstLine="708"/>
+      </w:pPr>
+    </w:p>
+    <w:p>
+      <w:pPr>
+        <w:pStyle w:val="Titre3"/>
+      </w:pPr>
+    </w:p>
+    <w:p/>
+    <w:p>
+      <w:pPr>
+        <w:pStyle w:val="Titre3"/>
+        <w:ind w:left="708" w:firstLine="708"/>
+      </w:pPr>
+      <w:r>
+        <w:lastRenderedPageBreak/>
+        <w:t>Di</w:t>
+      </w:r>
+      <w:r>
+        <w:t>a</w:t>
+      </w:r>
+      <w:r>
+        <w:t>gramme de séquence de la page inscription</w:t>
+      </w:r>
+    </w:p>
+    <w:p/>
+    <w:p>
+      <w:pPr>
+        <w:keepNext/>
+      </w:pPr>
+      <w:r>
+        <w:rPr>
+          <w:noProof/>
+        </w:rPr>
+        <w:drawing>
+          <wp:inline distT="0" distB="0" distL="0" distR="0" wp14:anchorId="1E9D3252" wp14:editId="412AFE42">
+            <wp:extent cx="5706110" cy="4383405"/>
+            <wp:effectExtent l="0" t="0" r="8890" b="0"/>
+            <wp:docPr id="616673723" name="Image 4"/>
+            <wp:cNvGraphicFramePr>
+              <a:graphicFrameLocks xmlns:a="http://schemas.openxmlformats.org/drawingml/2006/main" noChangeAspect="1"/>
+            </wp:cNvGraphicFramePr>
+            <a:graphic xmlns:a="http://schemas.openxmlformats.org/drawingml/2006/main">
+              <a:graphicData uri="http://schemas.openxmlformats.org/drawingml/2006/picture">
+                <pic:pic xmlns:pic="http://schemas.openxmlformats.org/drawingml/2006/picture">
+                  <pic:nvPicPr>
+                    <pic:cNvPr id="0" name="Picture 5"/>
+                    <pic:cNvPicPr>
+                      <a:picLocks noChangeAspect="1" noChangeArrowheads="1"/>
+                    </pic:cNvPicPr>
+                  </pic:nvPicPr>
+                  <pic:blipFill>
+                    <a:blip r:embed="rId8">
+                      <a:extLst>
+                        <a:ext uri="{28A0092B-C50C-407E-A947-70E740481C1C}">
+                          <a14:useLocalDpi xmlns:a14="http://schemas.microsoft.com/office/drawing/2010/main" val="0"/>
+                        </a:ext>
+                      </a:extLst>
+                    </a:blip>
+                    <a:srcRect/>
+                    <a:stretch>
+                      <a:fillRect/>
+                    </a:stretch>
+                  </pic:blipFill>
+                  <pic:spPr bwMode="auto">
+                    <a:xfrm>
+                      <a:off x="0" y="0"/>
+                      <a:ext cx="5706110" cy="4383405"/>
+                    </a:xfrm>
+                    <a:prstGeom prst="rect">
+                      <a:avLst/>
+                    </a:prstGeom>
+                    <a:noFill/>
+                  </pic:spPr>
+                </pic:pic>
+              </a:graphicData>
+            </a:graphic>
+          </wp:inline>
+        </w:drawing>
+      </w:r>
+    </w:p>
+    <w:p>
+      <w:pPr>
+        <w:pStyle w:val="Lgende"/>
+      </w:pPr>
+      <w:r>
+        <w:t xml:space="preserve">Figure </w:t>
+      </w:r>
+      <w:r>
+        <w:fldChar w:fldCharType="begin"/>
+      </w:r>
+      <w:r>
+        <w:instrText xml:space="preserve"> SEQ Figure \* ARABIC </w:instrText>
+      </w:r>
+      <w:r>
+        <w:fldChar w:fldCharType="separate"/>
+      </w:r>
+      <w:r>
+        <w:rPr>
+          <w:noProof/>
+        </w:rPr>
+        <w:t>4</w:t>
+      </w:r>
+      <w:r>
+        <w:fldChar w:fldCharType="end"/>
+      </w:r>
+      <w:r>
+        <w:t xml:space="preserve"> : </w:t>
+      </w:r>
+      <w:r>
+        <w:t>Diagramme de séquence de la page inscription</w:t>
+      </w:r>
+    </w:p>
+    <w:p/>
+    <w:p>
+      <w:pPr>
+        <w:pStyle w:val="Titre3"/>
+        <w:ind w:left="708" w:firstLine="708"/>
+      </w:pPr>
+    </w:p>
+    <w:p>
+      <w:pPr>
+        <w:pStyle w:val="Titre3"/>
+        <w:ind w:left="708" w:firstLine="708"/>
+      </w:pPr>
+    </w:p>
+    <w:p>
+      <w:pPr>
+        <w:pStyle w:val="Titre3"/>
+        <w:ind w:left="708" w:firstLine="708"/>
+      </w:pPr>
+    </w:p>
+    <w:p>
+      <w:pPr>
+        <w:pStyle w:val="Titre3"/>
+        <w:ind w:left="708" w:firstLine="708"/>
+      </w:pPr>
+    </w:p>
+    <w:p>
+      <w:pPr>
+        <w:pStyle w:val="Titre3"/>
+        <w:ind w:left="708" w:firstLine="708"/>
+      </w:pPr>
+    </w:p>
+    <w:p>
+      <w:pPr>
+        <w:pStyle w:val="Titre3"/>
+        <w:ind w:left="708" w:firstLine="708"/>
+      </w:pPr>
+    </w:p>
+    <w:p>
+      <w:pPr>
+        <w:pStyle w:val="Titre3"/>
+        <w:ind w:left="708" w:firstLine="708"/>
+      </w:pPr>
+    </w:p>
+    <w:p>
+      <w:pPr>
+        <w:pStyle w:val="Titre3"/>
+        <w:ind w:left="708" w:firstLine="708"/>
+      </w:pPr>
+    </w:p>
+    <w:p>
+      <w:pPr>
+        <w:pStyle w:val="Titre3"/>
+      </w:pPr>
+    </w:p>
+    <w:p/>
+    <w:p>
+      <w:pPr>
+        <w:pStyle w:val="Titre3"/>
+        <w:ind w:left="708" w:firstLine="708"/>
+      </w:pPr>
+    </w:p>
+    <w:p>
+      <w:pPr>
+        <w:pStyle w:val="Titre3"/>
+        <w:ind w:left="708" w:firstLine="708"/>
+      </w:pPr>
+    </w:p>
+    <w:p>
+      <w:pPr>
+        <w:pStyle w:val="Titre3"/>
+      </w:pPr>
+    </w:p>
+    <w:p/>
+    <w:p>
+      <w:pPr>
+        <w:pStyle w:val="Titre3"/>
+        <w:ind w:left="708" w:firstLine="708"/>
+      </w:pPr>
+      <w:r>
+        <w:lastRenderedPageBreak/>
+        <w:t>Di</w:t>
+      </w:r>
+      <w:r>
+        <w:t>a</w:t>
+      </w:r>
+      <w:r>
+        <w:t>gramme de séquence de la page vérification de code</w:t>
+      </w:r>
+    </w:p>
+    <w:p/>
+    <w:p>
+      <w:pPr>
+        <w:keepNext/>
+      </w:pPr>
+      <w:r>
+        <w:rPr>
+          <w:noProof/>
+        </w:rPr>
+        <w:drawing>
+          <wp:inline distT="0" distB="0" distL="0" distR="0" wp14:anchorId="78F34B62" wp14:editId="289FEEBB">
+            <wp:extent cx="5745708" cy="6144088"/>
+            <wp:effectExtent l="0" t="0" r="7620" b="9525"/>
+            <wp:docPr id="84576627" name="Picture 3" descr="A screenshot of a computer&#10;&#10;Description automatically generated"/>
+            <wp:cNvGraphicFramePr>
+              <a:graphicFrameLocks xmlns:a="http://schemas.openxmlformats.org/drawingml/2006/main" noChangeAspect="1"/>
+            </wp:cNvGraphicFramePr>
+            <a:graphic xmlns:a="http://schemas.openxmlformats.org/drawingml/2006/main">
+              <a:graphicData uri="http://schemas.openxmlformats.org/drawingml/2006/picture">
+                <pic:pic xmlns:pic="http://schemas.openxmlformats.org/drawingml/2006/picture">
+                  <pic:nvPicPr>
+                    <pic:cNvPr id="84576627" name="Picture 3" descr="A screenshot of a computer&#10;&#10;Description automatically generated"/>
+                    <pic:cNvPicPr/>
+                  </pic:nvPicPr>
+                  <pic:blipFill rotWithShape="1">
+                    <a:blip r:embed="rId9" cstate="print">
+                      <a:extLst>
+                        <a:ext uri="{28A0092B-C50C-407E-A947-70E740481C1C}">
+                          <a14:useLocalDpi xmlns:a14="http://schemas.microsoft.com/office/drawing/2010/main" val="0"/>
+                        </a:ext>
+                      </a:extLst>
+                    </a:blip>
+                    <a:srcRect l="2014" t="1898" r="2152" b="1512"/>
+                    <a:stretch/>
+                  </pic:blipFill>
+                  <pic:spPr bwMode="auto">
+                    <a:xfrm>
+                      <a:off x="0" y="0"/>
+                      <a:ext cx="5751110" cy="6149864"/>
+                    </a:xfrm>
+                    <a:prstGeom prst="rect">
+                      <a:avLst/>
+                    </a:prstGeom>
+                    <a:ln>
+                      <a:noFill/>
+                    </a:ln>
+                    <a:extLst>
+                      <a:ext uri="{53640926-AAD7-44D8-BBD7-CCE9431645EC}">
+                        <a14:shadowObscured xmlns:a14="http://schemas.microsoft.com/office/drawing/2010/main"/>
+                      </a:ext>
+                    </a:extLst>
+                  </pic:spPr>
+                </pic:pic>
+              </a:graphicData>
+            </a:graphic>
+          </wp:inline>
+        </w:drawing>
+      </w:r>
+    </w:p>
+    <w:p>
+      <w:pPr>
+        <w:pStyle w:val="Lgende"/>
+      </w:pPr>
+      <w:r>
+        <w:t xml:space="preserve">Figure </w:t>
+      </w:r>
+      <w:r>
+        <w:fldChar w:fldCharType="begin"/>
+      </w:r>
+      <w:r>
+        <w:instrText xml:space="preserve"> SEQ Figure \* ARABIC </w:instrText>
+      </w:r>
+      <w:r>
+        <w:fldChar w:fldCharType="separate"/>
+      </w:r>
+      <w:r>
+        <w:rPr>
+          <w:noProof/>
+        </w:rPr>
+        <w:t>5</w:t>
+      </w:r>
+      <w:r>
+        <w:fldChar w:fldCharType="end"/>
+      </w:r>
+      <w:r>
+        <w:t xml:space="preserve"> : </w:t>
+      </w:r>
+      <w:r>
+        <w:t>Di</w:t>
+      </w:r>
+      <w:r>
+        <w:t>a</w:t>
+      </w:r>
+      <w:r>
+        <w:t>gramme de séquence de la page de vérification de code</w:t>
+      </w:r>
+    </w:p>
+    <w:p/>
+    <w:p/>
+    <w:p/>
+    <w:p/>
+    <w:p/>
+    <w:p/>
+    <w:p>
+      <w:pPr>
+        <w:pStyle w:val="Titre3"/>
+        <w:ind w:left="708" w:firstLine="708"/>
+      </w:pPr>
+      <w:r>
+        <w:lastRenderedPageBreak/>
+        <w:t>Di</w:t>
+      </w:r>
+      <w:r>
+        <w:t>a</w:t>
+      </w:r>
+      <w:r>
+        <w:t>gramme de séquence de la page de modification de mot de passe</w:t>
+      </w:r>
+    </w:p>
+    <w:p/>
+    <w:p>
+      <w:pPr>
+        <w:keepNext/>
+      </w:pPr>
+      <w:r>
+        <w:rPr>
+          <w:noProof/>
+        </w:rPr>
+        <w:drawing>
+          <wp:inline distT="0" distB="0" distL="0" distR="0" wp14:anchorId="5C3512D7" wp14:editId="272EC459">
+            <wp:extent cx="5712460" cy="4359275"/>
+            <wp:effectExtent l="0" t="0" r="2540" b="3175"/>
+            <wp:docPr id="1581644242" name="Image 5"/>
+            <wp:cNvGraphicFramePr>
+              <a:graphicFrameLocks xmlns:a="http://schemas.openxmlformats.org/drawingml/2006/main" noChangeAspect="1"/>
+            </wp:cNvGraphicFramePr>
+            <a:graphic xmlns:a="http://schemas.openxmlformats.org/drawingml/2006/main">
+              <a:graphicData uri="http://schemas.openxmlformats.org/drawingml/2006/picture">
+                <pic:pic xmlns:pic="http://schemas.openxmlformats.org/drawingml/2006/picture">
+                  <pic:nvPicPr>
+                    <pic:cNvPr id="0" name="Picture 6"/>
+                    <pic:cNvPicPr>
+                      <a:picLocks noChangeAspect="1" noChangeArrowheads="1"/>
+                    </pic:cNvPicPr>
+                  </pic:nvPicPr>
+                  <pic:blipFill>
+                    <a:blip r:embed="rId10">
+                      <a:extLst>
+                        <a:ext uri="{28A0092B-C50C-407E-A947-70E740481C1C}">
+                          <a14:useLocalDpi xmlns:a14="http://schemas.microsoft.com/office/drawing/2010/main" val="0"/>
+                        </a:ext>
+                      </a:extLst>
+                    </a:blip>
+                    <a:srcRect/>
+                    <a:stretch>
+                      <a:fillRect/>
+                    </a:stretch>
+                  </pic:blipFill>
+                  <pic:spPr bwMode="auto">
+                    <a:xfrm>
+                      <a:off x="0" y="0"/>
+                      <a:ext cx="5712460" cy="4359275"/>
+                    </a:xfrm>
+                    <a:prstGeom prst="rect">
+                      <a:avLst/>
+                    </a:prstGeom>
+                    <a:noFill/>
+                  </pic:spPr>
+                </pic:pic>
+              </a:graphicData>
+            </a:graphic>
+          </wp:inline>
+        </w:drawing>
+      </w:r>
+    </w:p>
+    <w:p>
+      <w:pPr>
+        <w:pStyle w:val="Lgende"/>
+      </w:pPr>
+      <w:r>
+        <w:t xml:space="preserve">Figure </w:t>
+      </w:r>
+      <w:r>
+        <w:fldChar w:fldCharType="begin"/>
+      </w:r>
+      <w:r>
+        <w:instrText xml:space="preserve"> SEQ Figure \* ARABIC </w:instrText>
+      </w:r>
+      <w:r>
+        <w:fldChar w:fldCharType="separate"/>
+      </w:r>
+      <w:r>
+        <w:rPr>
+          <w:noProof/>
+        </w:rPr>
+        <w:t>6</w:t>
+      </w:r>
+      <w:r>
+        <w:fldChar w:fldCharType="end"/>
+      </w:r>
+      <w:r>
+        <w:t xml:space="preserve"> : </w:t>
+      </w:r>
+      <w:r>
+        <w:t>Di</w:t>
+      </w:r>
+      <w:r>
+        <w:t>a</w:t>
+      </w:r>
+      <w:r>
+        <w:t>gramme de séquence de la page de modification de mot de passe</w:t>
+      </w:r>
+    </w:p>
+    <w:p/>
+    <w:p>
+      <w:pPr>
+        <w:pStyle w:val="Titre3"/>
+        <w:ind w:left="708" w:firstLine="708"/>
+      </w:pPr>
+    </w:p>
+    <w:p>
+      <w:pPr>
+        <w:pStyle w:val="Titre3"/>
+        <w:ind w:left="708" w:firstLine="708"/>
+      </w:pPr>
+    </w:p>
+    <w:p>
+      <w:pPr>
+        <w:pStyle w:val="Titre3"/>
+        <w:ind w:left="708" w:firstLine="708"/>
+      </w:pPr>
+    </w:p>
+    <w:p>
+      <w:pPr>
+        <w:pStyle w:val="Titre3"/>
+        <w:ind w:left="708" w:firstLine="708"/>
+      </w:pPr>
+    </w:p>
+    <w:p>
+      <w:pPr>
+        <w:pStyle w:val="Titre3"/>
+        <w:ind w:left="708" w:firstLine="708"/>
+      </w:pPr>
+    </w:p>
+    <w:p>
+      <w:pPr>
+        <w:pStyle w:val="Titre3"/>
+        <w:ind w:left="708" w:firstLine="708"/>
+      </w:pPr>
+    </w:p>
+    <w:p>
+      <w:pPr>
+        <w:pStyle w:val="Titre3"/>
+        <w:ind w:left="708" w:firstLine="708"/>
+      </w:pPr>
+    </w:p>
+    <w:p>
+      <w:pPr>
+        <w:pStyle w:val="Titre3"/>
+        <w:ind w:left="708" w:firstLine="708"/>
+      </w:pPr>
+    </w:p>
+    <w:p>
+      <w:pPr>
+        <w:pStyle w:val="Titre3"/>
+        <w:ind w:left="708" w:firstLine="708"/>
+      </w:pPr>
+    </w:p>
+    <w:p>
+      <w:pPr>
+        <w:pStyle w:val="Titre3"/>
+        <w:ind w:left="708" w:firstLine="708"/>
+      </w:pPr>
+    </w:p>
+    <w:p>
+      <w:pPr>
+        <w:pStyle w:val="Titre3"/>
+        <w:ind w:left="708" w:firstLine="708"/>
+      </w:pPr>
+    </w:p>
+    <w:p>
+      <w:pPr>
+        <w:pStyle w:val="Titre3"/>
+        <w:ind w:left="708" w:firstLine="708"/>
+      </w:pPr>
+    </w:p>
+    <w:p>
+      <w:pPr>
+        <w:pStyle w:val="Titre3"/>
+      </w:pPr>
+    </w:p>
+    <w:p/>
+    <w:p>
+      <w:pPr>
+        <w:pStyle w:val="Titre3"/>
+        <w:ind w:left="708" w:firstLine="708"/>
+      </w:pPr>
+      <w:r>
+        <w:lastRenderedPageBreak/>
+        <w:t>Di</w:t>
+      </w:r>
+      <w:r>
+        <w:t>a</w:t>
+      </w:r>
+      <w:r>
+        <w:t>gramme de séquence de la page de modification des données utilisateur</w:t>
+      </w:r>
+    </w:p>
+    <w:p/>
+    <w:p/>
+    <w:p>
+      <w:pPr>
+        <w:keepNext/>
+      </w:pPr>
+      <w:r>
+        <w:rPr>
+          <w:noProof/>
+        </w:rPr>
+        <w:drawing>
+          <wp:inline distT="0" distB="0" distL="0" distR="0" wp14:anchorId="2BBF00DC" wp14:editId="008E2EBD">
+            <wp:extent cx="5760720" cy="5765800"/>
+            <wp:effectExtent l="0" t="0" r="0" b="6350"/>
+            <wp:docPr id="2102764751" name="图片 1" descr="图形用户界面&#10;&#10;中度可信度描述已自动生成"/>
+            <wp:cNvGraphicFramePr>
+              <a:graphicFrameLocks xmlns:a="http://schemas.openxmlformats.org/drawingml/2006/main" noChangeAspect="1"/>
+            </wp:cNvGraphicFramePr>
+            <a:graphic xmlns:a="http://schemas.openxmlformats.org/drawingml/2006/main">
+              <a:graphicData uri="http://schemas.openxmlformats.org/drawingml/2006/picture">
+                <pic:pic xmlns:pic="http://schemas.openxmlformats.org/drawingml/2006/picture">
+                  <pic:nvPicPr>
+                    <pic:cNvPr id="2102764751" name="图片 1" descr="图形用户界面&#10;&#10;中度可信度描述已自动生成"/>
+                    <pic:cNvPicPr/>
+                  </pic:nvPicPr>
+                  <pic:blipFill>
+                    <a:blip r:embed="rId11"/>
+                    <a:stretch>
+                      <a:fillRect/>
+                    </a:stretch>
+                  </pic:blipFill>
+                  <pic:spPr>
+                    <a:xfrm>
+                      <a:off x="0" y="0"/>
+                      <a:ext cx="5760720" cy="5765800"/>
+                    </a:xfrm>
+                    <a:prstGeom prst="rect">
+                      <a:avLst/>
+                    </a:prstGeom>
+                  </pic:spPr>
+                </pic:pic>
+              </a:graphicData>
+            </a:graphic>
+          </wp:inline>
+        </w:drawing>
+      </w:r>
+    </w:p>
+    <w:p>
+      <w:pPr>
+        <w:pStyle w:val="Lgende"/>
+      </w:pPr>
+      <w:r>
+        <w:t xml:space="preserve">Figure </w:t>
+      </w:r>
+      <w:r>
+        <w:fldChar w:fldCharType="begin"/>
+      </w:r>
+      <w:r>
+        <w:instrText xml:space="preserve"> SEQ Figure \* ARABIC </w:instrText>
+      </w:r>
+      <w:r>
+        <w:fldChar w:fldCharType="separate"/>
+      </w:r>
+      <w:r>
+        <w:rPr>
+          <w:noProof/>
+        </w:rPr>
+        <w:t>7</w:t>
+      </w:r>
+      <w:r>
+        <w:fldChar w:fldCharType="end"/>
+      </w:r>
+      <w:r>
+        <w:t xml:space="preserve"> : </w:t>
+      </w:r>
+      <w:r>
+        <w:t>Digramme de séquence de la page de modification des données utilisateur</w:t>
+      </w:r>
+    </w:p>
+    <w:p/>
+    <w:p>
+      <w:pPr>
+        <w:pStyle w:val="Titre3"/>
+      </w:pPr>
+    </w:p>
+    <w:p>
+      <w:pPr>
+        <w:pStyle w:val="Titre3"/>
+      </w:pPr>
+    </w:p>
+    <w:p>
+      <w:pPr>
+        <w:pStyle w:val="Titre3"/>
+      </w:pPr>
+    </w:p>
+    <w:p>
+      <w:pPr>
+        <w:pStyle w:val="Titre3"/>
+      </w:pPr>
+    </w:p>
+    <w:p>
+      <w:pPr>
+        <w:pStyle w:val="Titre3"/>
+      </w:pPr>
+    </w:p>
+    <w:p/>
+    <w:p>
+      <w:pPr>
+        <w:pStyle w:val="Titre3"/>
+        <w:ind w:left="708" w:firstLine="708"/>
+      </w:pPr>
+      <w:r>
+        <w:lastRenderedPageBreak/>
+        <w:t>Di</w:t>
+      </w:r>
+      <w:r>
+        <w:t>a</w:t>
+      </w:r>
+      <w:r>
+        <w:t>gramme de séquence de la page de connexion</w:t>
+      </w:r>
+    </w:p>
+    <w:p/>
+    <w:p>
+      <w:pPr>
+        <w:keepNext/>
+      </w:pPr>
+      <w:r>
+        <w:rPr>
+          <w:noProof/>
+          <w:color w:val="F18D49"/>
+        </w:rPr>
+        <w:drawing>
+          <wp:inline distT="0" distB="0" distL="0" distR="0" wp14:anchorId="27546C23" wp14:editId="6CC53695">
+            <wp:extent cx="5759355" cy="4426937"/>
+            <wp:effectExtent l="0" t="0" r="0" b="0"/>
+            <wp:docPr id="1577966875" name="Picture 2" descr="A screenshot of a computer&#10;&#10;Description automatically generated"/>
+            <wp:cNvGraphicFramePr>
+              <a:graphicFrameLocks xmlns:a="http://schemas.openxmlformats.org/drawingml/2006/main" noChangeAspect="1"/>
+            </wp:cNvGraphicFramePr>
+            <a:graphic xmlns:a="http://schemas.openxmlformats.org/drawingml/2006/main">
+              <a:graphicData uri="http://schemas.openxmlformats.org/drawingml/2006/picture">
+                <pic:pic xmlns:pic="http://schemas.openxmlformats.org/drawingml/2006/picture">
+                  <pic:nvPicPr>
+                    <pic:cNvPr id="1577966875" name="Picture 2" descr="A screenshot of a computer&#10;&#10;Description automatically generated"/>
+                    <pic:cNvPicPr/>
+                  </pic:nvPicPr>
+                  <pic:blipFill rotWithShape="1">
+                    <a:blip r:embed="rId12" cstate="print">
+                      <a:extLst>
+                        <a:ext uri="{28A0092B-C50C-407E-A947-70E740481C1C}">
+                          <a14:useLocalDpi xmlns:a14="http://schemas.microsoft.com/office/drawing/2010/main" val="0"/>
+                        </a:ext>
+                      </a:extLst>
+                    </a:blip>
+                    <a:srcRect l="2014" t="2750" r="2275" b="2338"/>
+                    <a:stretch/>
+                  </pic:blipFill>
+                  <pic:spPr bwMode="auto">
+                    <a:xfrm>
+                      <a:off x="0" y="0"/>
+                      <a:ext cx="5763524" cy="4430142"/>
+                    </a:xfrm>
+                    <a:prstGeom prst="rect">
+                      <a:avLst/>
+                    </a:prstGeom>
+                    <a:ln>
+                      <a:noFill/>
+                    </a:ln>
+                    <a:extLst>
+                      <a:ext uri="{53640926-AAD7-44D8-BBD7-CCE9431645EC}">
+                        <a14:shadowObscured xmlns:a14="http://schemas.microsoft.com/office/drawing/2010/main"/>
+                      </a:ext>
+                    </a:extLst>
+                  </pic:spPr>
+                </pic:pic>
+              </a:graphicData>
+            </a:graphic>
+          </wp:inline>
+        </w:drawing>
+      </w:r>
+    </w:p>
+    <w:p>
+      <w:pPr>
+        <w:pStyle w:val="Lgende"/>
+      </w:pPr>
+      <w:r>
+        <w:t xml:space="preserve">Figure </w:t>
+      </w:r>
+      <w:r>
+        <w:fldChar w:fldCharType="begin"/>
+      </w:r>
+      <w:r>
+        <w:instrText xml:space="preserve"> SEQ Figure \* ARABIC </w:instrText>
+      </w:r>
+      <w:r>
+        <w:fldChar w:fldCharType="separate"/>
+      </w:r>
+      <w:r>
+        <w:rPr>
+          <w:noProof/>
+        </w:rPr>
+        <w:t>8</w:t>
+      </w:r>
+      <w:r>
+        <w:fldChar w:fldCharType="end"/>
+      </w:r>
+      <w:r>
+        <w:t xml:space="preserve"> : </w:t>
+      </w:r>
+      <w:r>
+        <w:t>Digramme de séquence de la page de connexion</w:t>
+      </w:r>
+    </w:p>
+    <w:p>
+      <w:pPr>
+        <w:ind w:left="708" w:firstLine="708"/>
+      </w:pPr>
+    </w:p>
+    <w:p/>
+    <w:p>
+      <w:pPr>
+        <w:pStyle w:val="Titre1"/>
+      </w:pPr>
+      <w:r>
+        <w:t>Organisation</w:t>
+      </w:r>
+    </w:p>
+    <w:p>
+      <w:pPr>
+        <w:ind w:firstLine="708"/>
+        <w:jc w:val="both"/>
+      </w:pPr>
+      <w:r>
         <w:t>Pour la SAE S6, nous avons décidé d'adopter le cycle en V (cf.</w:t>
       </w:r>
       <w:r>
@@ -158,6 +1330,7 @@
         <w:rPr>
           <w:noProof/>
         </w:rPr>
+        <w:lastRenderedPageBreak/>
         <w:drawing>
           <wp:inline distT="0" distB="0" distL="0" distR="0" wp14:anchorId="3B726701" wp14:editId="12B55597">
             <wp:extent cx="5735100" cy="1982419"/>
@@ -174,7 +1347,7 @@
                     <pic:cNvPicPr/>
                   </pic:nvPicPr>
                   <pic:blipFill rotWithShape="1">
-                    <a:blip r:embed="rId5" cstate="print">
+                    <a:blip r:embed="rId13" cstate="print">
                       <a:extLst>
                         <a:ext uri="{28A0092B-C50C-407E-A947-70E740481C1C}">
                           <a14:useLocalDpi xmlns:a14="http://schemas.microsoft.com/office/drawing/2010/main" val="0"/>
@@ -210,7 +1383,7 @@
     </w:p>
     <w:p>
       <w:pPr>
-        <w:pStyle w:val="Caption"/>
+        <w:pStyle w:val="Lgende"/>
         <w:jc w:val="both"/>
       </w:pPr>
       <w:r>
@@ -229,7 +1402,7 @@
         <w:rPr>
           <w:noProof/>
         </w:rPr>
-        <w:t>1</w:t>
+        <w:t>9</w:t>
       </w:r>
       <w:r>
         <w:fldChar w:fldCharType="end"/>
@@ -257,7 +1430,6 @@
         <w:jc w:val="both"/>
       </w:pPr>
       <w:r>
-        <w:lastRenderedPageBreak/>
         <w:t>Durant la phase de développement, après avoir développé une fonctionnalité, nous la testons puis l'intégrons directement dans le projet. Nous avons également réalisé un diagramme de Gantt (cf. image ci-dessous) illustrant toutes les tâches à effectuer.</w:t>
       </w:r>
     </w:p>
@@ -292,7 +1464,7 @@
                     </pic:cNvPicPr>
                   </pic:nvPicPr>
                   <pic:blipFill rotWithShape="1">
-                    <a:blip r:embed="rId6" cstate="print">
+                    <a:blip r:embed="rId14" cstate="print">
                       <a:extLst>
                         <a:ext uri="{28A0092B-C50C-407E-A947-70E740481C1C}">
                           <a14:useLocalDpi xmlns:a14="http://schemas.microsoft.com/office/drawing/2010/main" val="0"/>
@@ -329,7 +1501,7 @@
     </w:p>
     <w:p>
       <w:pPr>
-        <w:pStyle w:val="Caption"/>
+        <w:pStyle w:val="Lgende"/>
       </w:pPr>
       <w:r>
         <w:t xml:space="preserve">Figure </w:t>
@@ -347,7 +1519,7 @@
         <w:rPr>
           <w:noProof/>
         </w:rPr>
-        <w:t>2</w:t>
+        <w:t>10</w:t>
       </w:r>
       <w:r>
         <w:fldChar w:fldCharType="end"/>
@@ -361,12 +1533,12 @@
     </w:p>
     <w:p>
       <w:pPr>
-        <w:pStyle w:val="Heading1"/>
-      </w:pPr>
-    </w:p>
-    <w:p>
-      <w:pPr>
-        <w:pStyle w:val="Heading1"/>
+        <w:pStyle w:val="Titre1"/>
+      </w:pPr>
+    </w:p>
+    <w:p>
+      <w:pPr>
+        <w:pStyle w:val="Titre1"/>
       </w:pPr>
       <w:r>
         <w:t>Maintenance évolutive</w:t>
@@ -374,7 +1546,7 @@
     </w:p>
     <w:p>
       <w:pPr>
-        <w:pStyle w:val="Heading2"/>
+        <w:pStyle w:val="Titre2"/>
         <w:ind w:left="708"/>
       </w:pPr>
       <w:r>
@@ -383,7 +1555,7 @@
     </w:p>
     <w:p>
       <w:pPr>
-        <w:pStyle w:val="Heading2"/>
+        <w:pStyle w:val="Titre2"/>
         <w:ind w:left="708"/>
       </w:pPr>
       <w:r>
@@ -397,7 +1569,7 @@
     </w:p>
     <w:p>
       <w:pPr>
-        <w:pStyle w:val="ListParagraph"/>
+        <w:pStyle w:val="Paragraphedeliste"/>
         <w:numPr>
           <w:ilvl w:val="0"/>
           <w:numId w:val="2"/>
@@ -409,7 +1581,7 @@
     </w:p>
     <w:p>
       <w:pPr>
-        <w:pStyle w:val="Heading1"/>
+        <w:pStyle w:val="Titre1"/>
       </w:pPr>
       <w:r>
         <w:t>Description technique de la nouvelle version de l’application</w:t>
@@ -422,12 +1594,13 @@
     </w:p>
     <w:p>
       <w:r>
+        <w:lastRenderedPageBreak/>
         <w:t>Anxian : je la ferai aussi</w:t>
       </w:r>
     </w:p>
     <w:p>
       <w:pPr>
-        <w:pStyle w:val="Heading1"/>
+        <w:pStyle w:val="Titre1"/>
       </w:pPr>
       <w:r>
         <w:t>Bilan</w:t>
@@ -435,7 +1608,7 @@
     </w:p>
     <w:p>
       <w:pPr>
-        <w:pStyle w:val="Heading1"/>
+        <w:pStyle w:val="Titre1"/>
       </w:pPr>
       <w:r>
         <w:t>Conclusion</w:t>
@@ -448,7 +1621,7 @@
     </w:p>
     <w:p>
       <w:pPr>
-        <w:pStyle w:val="ListParagraph"/>
+        <w:pStyle w:val="Paragraphedeliste"/>
         <w:numPr>
           <w:ilvl w:val="0"/>
           <w:numId w:val="3"/>
@@ -465,7 +1638,7 @@
     </w:p>
     <w:p>
       <w:pPr>
-        <w:pStyle w:val="Title"/>
+        <w:pStyle w:val="Titre"/>
       </w:pPr>
       <w:r>
         <w:lastRenderedPageBreak/>
@@ -1233,11 +2406,11 @@
     <w:name w:val="Normal"/>
     <w:qFormat/>
   </w:style>
-  <w:style w:type="paragraph" w:styleId="Heading1">
+  <w:style w:type="paragraph" w:styleId="Titre1">
     <w:name w:val="heading 1"/>
     <w:basedOn w:val="Normal"/>
     <w:next w:val="Normal"/>
-    <w:link w:val="Heading1Char"/>
+    <w:link w:val="Titre1Car"/>
     <w:uiPriority w:val="9"/>
     <w:qFormat/>
     <w:rsid w:val="0007462B"/>
@@ -1254,11 +2427,11 @@
       <w:szCs w:val="32"/>
     </w:rPr>
   </w:style>
-  <w:style w:type="paragraph" w:styleId="Heading2">
+  <w:style w:type="paragraph" w:styleId="Titre2">
     <w:name w:val="heading 2"/>
     <w:basedOn w:val="Normal"/>
     <w:next w:val="Normal"/>
-    <w:link w:val="Heading2Char"/>
+    <w:link w:val="Titre2Car"/>
     <w:uiPriority w:val="9"/>
     <w:unhideWhenUsed/>
     <w:qFormat/>
@@ -1276,13 +2449,35 @@
       <w:szCs w:val="26"/>
     </w:rPr>
   </w:style>
-  <w:style w:type="character" w:default="1" w:styleId="DefaultParagraphFont">
+  <w:style w:type="paragraph" w:styleId="Titre3">
+    <w:name w:val="heading 3"/>
+    <w:basedOn w:val="Normal"/>
+    <w:next w:val="Normal"/>
+    <w:link w:val="Titre3Car"/>
+    <w:uiPriority w:val="9"/>
+    <w:unhideWhenUsed/>
+    <w:qFormat/>
+    <w:rsid w:val="007B32BA"/>
+    <w:pPr>
+      <w:keepNext/>
+      <w:keepLines/>
+      <w:spacing w:before="40" w:after="0"/>
+      <w:outlineLvl w:val="2"/>
+    </w:pPr>
+    <w:rPr>
+      <w:rFonts w:asciiTheme="majorHAnsi" w:eastAsiaTheme="majorEastAsia" w:hAnsiTheme="majorHAnsi" w:cstheme="majorBidi"/>
+      <w:color w:val="1F3763" w:themeColor="accent1" w:themeShade="7F"/>
+      <w:sz w:val="24"/>
+      <w:szCs w:val="24"/>
+    </w:rPr>
+  </w:style>
+  <w:style w:type="character" w:default="1" w:styleId="Policepardfaut">
     <w:name w:val="Default Paragraph Font"/>
     <w:uiPriority w:val="1"/>
     <w:semiHidden/>
     <w:unhideWhenUsed/>
   </w:style>
-  <w:style w:type="table" w:default="1" w:styleId="TableNormal">
+  <w:style w:type="table" w:default="1" w:styleId="TableauNormal">
     <w:name w:val="Normal Table"/>
     <w:uiPriority w:val="99"/>
     <w:semiHidden/>
@@ -1297,16 +2492,16 @@
       </w:tblCellMar>
     </w:tblPr>
   </w:style>
-  <w:style w:type="numbering" w:default="1" w:styleId="NoList">
+  <w:style w:type="numbering" w:default="1" w:styleId="Aucuneliste">
     <w:name w:val="No List"/>
     <w:uiPriority w:val="99"/>
     <w:semiHidden/>
     <w:unhideWhenUsed/>
   </w:style>
-  <w:style w:type="character" w:customStyle="1" w:styleId="Heading1Char">
-    <w:name w:val="Heading 1 Char"/>
-    <w:basedOn w:val="DefaultParagraphFont"/>
-    <w:link w:val="Heading1"/>
+  <w:style w:type="character" w:customStyle="1" w:styleId="Titre1Car">
+    <w:name w:val="Titre 1 Car"/>
+    <w:basedOn w:val="Policepardfaut"/>
+    <w:link w:val="Titre1"/>
     <w:uiPriority w:val="9"/>
     <w:rsid w:val="0007462B"/>
     <w:rPr>
@@ -1316,10 +2511,10 @@
       <w:szCs w:val="32"/>
     </w:rPr>
   </w:style>
-  <w:style w:type="character" w:customStyle="1" w:styleId="Heading2Char">
-    <w:name w:val="Heading 2 Char"/>
-    <w:basedOn w:val="DefaultParagraphFont"/>
-    <w:link w:val="Heading2"/>
+  <w:style w:type="character" w:customStyle="1" w:styleId="Titre2Car">
+    <w:name w:val="Titre 2 Car"/>
+    <w:basedOn w:val="Policepardfaut"/>
+    <w:link w:val="Titre2"/>
     <w:uiPriority w:val="9"/>
     <w:rsid w:val="0007462B"/>
     <w:rPr>
@@ -1329,7 +2524,7 @@
       <w:szCs w:val="26"/>
     </w:rPr>
   </w:style>
-  <w:style w:type="paragraph" w:styleId="ListParagraph">
+  <w:style w:type="paragraph" w:styleId="Paragraphedeliste">
     <w:name w:val="List Paragraph"/>
     <w:basedOn w:val="Normal"/>
     <w:uiPriority w:val="34"/>
@@ -1340,11 +2535,11 @@
       <w:contextualSpacing/>
     </w:pPr>
   </w:style>
-  <w:style w:type="paragraph" w:styleId="Title">
+  <w:style w:type="paragraph" w:styleId="Titre">
     <w:name w:val="Title"/>
     <w:basedOn w:val="Normal"/>
     <w:next w:val="Normal"/>
-    <w:link w:val="TitleChar"/>
+    <w:link w:val="TitreCar"/>
     <w:uiPriority w:val="10"/>
     <w:qFormat/>
     <w:rsid w:val="001770F8"/>
@@ -1360,10 +2555,10 @@
       <w:szCs w:val="56"/>
     </w:rPr>
   </w:style>
-  <w:style w:type="character" w:customStyle="1" w:styleId="TitleChar">
-    <w:name w:val="Title Char"/>
-    <w:basedOn w:val="DefaultParagraphFont"/>
-    <w:link w:val="Title"/>
+  <w:style w:type="character" w:customStyle="1" w:styleId="TitreCar">
+    <w:name w:val="Titre Car"/>
+    <w:basedOn w:val="Policepardfaut"/>
+    <w:link w:val="Titre"/>
     <w:uiPriority w:val="10"/>
     <w:rsid w:val="001770F8"/>
     <w:rPr>
@@ -1374,7 +2569,7 @@
       <w:szCs w:val="56"/>
     </w:rPr>
   </w:style>
-  <w:style w:type="paragraph" w:styleId="Caption">
+  <w:style w:type="paragraph" w:styleId="Lgende">
     <w:name w:val="caption"/>
     <w:basedOn w:val="Normal"/>
     <w:next w:val="Normal"/>
@@ -1391,6 +2586,19 @@
       <w:color w:val="44546A" w:themeColor="text2"/>
       <w:sz w:val="18"/>
       <w:szCs w:val="18"/>
+    </w:rPr>
+  </w:style>
+  <w:style w:type="character" w:customStyle="1" w:styleId="Titre3Car">
+    <w:name w:val="Titre 3 Car"/>
+    <w:basedOn w:val="Policepardfaut"/>
+    <w:link w:val="Titre3"/>
+    <w:uiPriority w:val="9"/>
+    <w:rsid w:val="007B32BA"/>
+    <w:rPr>
+      <w:rFonts w:asciiTheme="majorHAnsi" w:eastAsiaTheme="majorEastAsia" w:hAnsiTheme="majorHAnsi" w:cstheme="majorBidi"/>
+      <w:color w:val="1F3763" w:themeColor="accent1" w:themeShade="7F"/>
+      <w:sz w:val="24"/>
+      <w:szCs w:val="24"/>
     </w:rPr>
   </w:style>
 </w:styles>

</xml_diff>

<commit_message>
Ajout diagrammes sur le rapport
</commit_message>
<xml_diff>
--- a/RapportS6.docx
+++ b/RapportS6.docx
@@ -1287,6 +1287,498 @@
         <w:t>Digramme de séquence de la page de connexion</w:t>
       </w:r>
     </w:p>
+    <w:p/>
+    <w:p>
+      <w:pPr>
+        <w:pStyle w:val="Titre3"/>
+        <w:ind w:left="708" w:firstLine="708"/>
+      </w:pPr>
+    </w:p>
+    <w:p>
+      <w:pPr>
+        <w:pStyle w:val="Titre3"/>
+        <w:ind w:left="708" w:firstLine="708"/>
+      </w:pPr>
+    </w:p>
+    <w:p>
+      <w:pPr>
+        <w:pStyle w:val="Titre3"/>
+        <w:ind w:left="708" w:firstLine="708"/>
+      </w:pPr>
+    </w:p>
+    <w:p>
+      <w:pPr>
+        <w:pStyle w:val="Titre3"/>
+        <w:ind w:left="708" w:firstLine="708"/>
+      </w:pPr>
+    </w:p>
+    <w:p>
+      <w:pPr>
+        <w:pStyle w:val="Titre3"/>
+        <w:ind w:left="708" w:firstLine="708"/>
+      </w:pPr>
+    </w:p>
+    <w:p>
+      <w:pPr>
+        <w:pStyle w:val="Titre3"/>
+        <w:ind w:left="708" w:firstLine="708"/>
+      </w:pPr>
+    </w:p>
+    <w:p>
+      <w:pPr>
+        <w:pStyle w:val="Titre3"/>
+        <w:ind w:left="708" w:firstLine="708"/>
+      </w:pPr>
+    </w:p>
+    <w:p>
+      <w:pPr>
+        <w:pStyle w:val="Titre3"/>
+        <w:ind w:left="708" w:firstLine="708"/>
+      </w:pPr>
+    </w:p>
+    <w:p>
+      <w:pPr>
+        <w:pStyle w:val="Titre3"/>
+        <w:ind w:left="708" w:firstLine="708"/>
+      </w:pPr>
+    </w:p>
+    <w:p>
+      <w:pPr>
+        <w:pStyle w:val="Titre3"/>
+        <w:ind w:left="708" w:firstLine="708"/>
+      </w:pPr>
+    </w:p>
+    <w:p>
+      <w:pPr>
+        <w:pStyle w:val="Titre3"/>
+        <w:ind w:left="708" w:firstLine="708"/>
+      </w:pPr>
+    </w:p>
+    <w:p>
+      <w:pPr>
+        <w:pStyle w:val="Titre3"/>
+        <w:ind w:left="708" w:firstLine="708"/>
+      </w:pPr>
+    </w:p>
+    <w:p>
+      <w:pPr>
+        <w:pStyle w:val="Titre3"/>
+      </w:pPr>
+    </w:p>
+    <w:p/>
+    <w:p>
+      <w:pPr>
+        <w:pStyle w:val="Titre3"/>
+        <w:ind w:left="708" w:firstLine="708"/>
+      </w:pPr>
+      <w:r>
+        <w:lastRenderedPageBreak/>
+        <w:t>Di</w:t>
+      </w:r>
+      <w:r>
+        <w:t>a</w:t>
+      </w:r>
+      <w:r>
+        <w:t>gramme de séquence de la page de contact</w:t>
+      </w:r>
+    </w:p>
+    <w:p/>
+    <w:p>
+      <w:pPr>
+        <w:keepNext/>
+      </w:pPr>
+      <w:r>
+        <w:rPr>
+          <w:noProof/>
+          <w:color w:val="F18D49"/>
+        </w:rPr>
+        <w:drawing>
+          <wp:inline distT="0" distB="0" distL="0" distR="0" wp14:anchorId="5D7D7F41" wp14:editId="3287BC2D">
+            <wp:extent cx="5756745" cy="4035188"/>
+            <wp:effectExtent l="0" t="0" r="0" b="3810"/>
+            <wp:docPr id="1703806892" name="Picture 1" descr="A diagram of a chat&#10;&#10;Description automatically generated"/>
+            <wp:cNvGraphicFramePr>
+              <a:graphicFrameLocks xmlns:a="http://schemas.openxmlformats.org/drawingml/2006/main" noChangeAspect="1"/>
+            </wp:cNvGraphicFramePr>
+            <a:graphic xmlns:a="http://schemas.openxmlformats.org/drawingml/2006/main">
+              <a:graphicData uri="http://schemas.openxmlformats.org/drawingml/2006/picture">
+                <pic:pic xmlns:pic="http://schemas.openxmlformats.org/drawingml/2006/picture">
+                  <pic:nvPicPr>
+                    <pic:cNvPr id="1703806892" name="Picture 1" descr="A diagram of a chat&#10;&#10;Description automatically generated"/>
+                    <pic:cNvPicPr/>
+                  </pic:nvPicPr>
+                  <pic:blipFill rotWithShape="1">
+                    <a:blip r:embed="rId13">
+                      <a:extLst>
+                        <a:ext uri="{28A0092B-C50C-407E-A947-70E740481C1C}">
+                          <a14:useLocalDpi xmlns:a14="http://schemas.microsoft.com/office/drawing/2010/main" val="0"/>
+                        </a:ext>
+                      </a:extLst>
+                    </a:blip>
+                    <a:srcRect l="2623" t="3660" r="2267" b="3292"/>
+                    <a:stretch/>
+                  </pic:blipFill>
+                  <pic:spPr bwMode="auto">
+                    <a:xfrm>
+                      <a:off x="0" y="0"/>
+                      <a:ext cx="5764484" cy="4040613"/>
+                    </a:xfrm>
+                    <a:prstGeom prst="rect">
+                      <a:avLst/>
+                    </a:prstGeom>
+                    <a:ln>
+                      <a:noFill/>
+                    </a:ln>
+                    <a:extLst>
+                      <a:ext uri="{53640926-AAD7-44D8-BBD7-CCE9431645EC}">
+                        <a14:shadowObscured xmlns:a14="http://schemas.microsoft.com/office/drawing/2010/main"/>
+                      </a:ext>
+                    </a:extLst>
+                  </pic:spPr>
+                </pic:pic>
+              </a:graphicData>
+            </a:graphic>
+          </wp:inline>
+        </w:drawing>
+      </w:r>
+    </w:p>
+    <w:p>
+      <w:pPr>
+        <w:pStyle w:val="Lgende"/>
+      </w:pPr>
+      <w:r>
+        <w:t xml:space="preserve">Figure </w:t>
+      </w:r>
+      <w:r>
+        <w:fldChar w:fldCharType="begin"/>
+      </w:r>
+      <w:r>
+        <w:instrText xml:space="preserve"> SEQ Figure \* ARABIC </w:instrText>
+      </w:r>
+      <w:r>
+        <w:fldChar w:fldCharType="separate"/>
+      </w:r>
+      <w:r>
+        <w:rPr>
+          <w:noProof/>
+        </w:rPr>
+        <w:t>9</w:t>
+      </w:r>
+      <w:r>
+        <w:fldChar w:fldCharType="end"/>
+      </w:r>
+      <w:r>
+        <w:t xml:space="preserve"> : </w:t>
+      </w:r>
+      <w:r>
+        <w:t>Di</w:t>
+      </w:r>
+      <w:r>
+        <w:t>a</w:t>
+      </w:r>
+      <w:r>
+        <w:t>gramme de séquence de la page de contact</w:t>
+      </w:r>
+    </w:p>
+    <w:p>
+      <w:pPr>
+        <w:pStyle w:val="Titre3"/>
+        <w:ind w:left="708" w:firstLine="708"/>
+      </w:pPr>
+      <w:bookmarkStart w:id="0" w:name="_Toc156777341"/>
+    </w:p>
+    <w:p>
+      <w:pPr>
+        <w:pStyle w:val="Titre3"/>
+        <w:ind w:left="708" w:firstLine="708"/>
+      </w:pPr>
+    </w:p>
+    <w:p>
+      <w:pPr>
+        <w:pStyle w:val="Titre3"/>
+        <w:ind w:left="708" w:firstLine="708"/>
+      </w:pPr>
+    </w:p>
+    <w:p>
+      <w:pPr>
+        <w:pStyle w:val="Titre3"/>
+        <w:ind w:left="708" w:firstLine="708"/>
+      </w:pPr>
+    </w:p>
+    <w:p>
+      <w:pPr>
+        <w:pStyle w:val="Titre3"/>
+        <w:ind w:left="708" w:firstLine="708"/>
+      </w:pPr>
+    </w:p>
+    <w:p>
+      <w:pPr>
+        <w:pStyle w:val="Titre3"/>
+        <w:ind w:left="708" w:firstLine="708"/>
+      </w:pPr>
+    </w:p>
+    <w:p>
+      <w:pPr>
+        <w:pStyle w:val="Titre3"/>
+        <w:ind w:left="708" w:firstLine="708"/>
+      </w:pPr>
+    </w:p>
+    <w:p>
+      <w:pPr>
+        <w:pStyle w:val="Titre3"/>
+        <w:ind w:left="708" w:firstLine="708"/>
+      </w:pPr>
+    </w:p>
+    <w:p>
+      <w:pPr>
+        <w:pStyle w:val="Titre3"/>
+        <w:ind w:left="708" w:firstLine="708"/>
+      </w:pPr>
+    </w:p>
+    <w:p>
+      <w:pPr>
+        <w:pStyle w:val="Titre3"/>
+        <w:ind w:left="708" w:firstLine="708"/>
+      </w:pPr>
+    </w:p>
+    <w:p>
+      <w:pPr>
+        <w:pStyle w:val="Titre3"/>
+        <w:ind w:left="708" w:firstLine="708"/>
+      </w:pPr>
+    </w:p>
+    <w:p>
+      <w:pPr>
+        <w:pStyle w:val="Titre3"/>
+        <w:ind w:left="708" w:firstLine="708"/>
+      </w:pPr>
+    </w:p>
+    <w:p>
+      <w:pPr>
+        <w:pStyle w:val="Titre3"/>
+        <w:ind w:left="708" w:firstLine="708"/>
+      </w:pPr>
+    </w:p>
+    <w:p>
+      <w:pPr>
+        <w:pStyle w:val="Titre3"/>
+        <w:ind w:left="708" w:firstLine="708"/>
+      </w:pPr>
+    </w:p>
+    <w:p>
+      <w:pPr>
+        <w:pStyle w:val="Titre3"/>
+      </w:pPr>
+    </w:p>
+    <w:p/>
+    <w:p>
+      <w:pPr>
+        <w:pStyle w:val="Titre3"/>
+        <w:ind w:left="708" w:firstLine="708"/>
+      </w:pPr>
+      <w:r>
+        <w:lastRenderedPageBreak/>
+        <w:t>Les états et transitions du joueur</w:t>
+      </w:r>
+      <w:bookmarkEnd w:id="0"/>
+    </w:p>
+    <w:p/>
+    <w:p>
+      <w:pPr>
+        <w:keepNext/>
+      </w:pPr>
+      <w:r>
+        <w:rPr>
+          <w:noProof/>
+        </w:rPr>
+        <w:drawing>
+          <wp:inline distT="0" distB="0" distL="0" distR="0" wp14:anchorId="5938D24A" wp14:editId="441F53BF">
+            <wp:extent cx="5753100" cy="3753307"/>
+            <wp:effectExtent l="0" t="0" r="0" b="0"/>
+            <wp:docPr id="676543001" name="Picture 2" descr="A diagram of a diagram&#10;&#10;Description automatically generated"/>
+            <wp:cNvGraphicFramePr>
+              <a:graphicFrameLocks xmlns:a="http://schemas.openxmlformats.org/drawingml/2006/main" noChangeAspect="1"/>
+            </wp:cNvGraphicFramePr>
+            <a:graphic xmlns:a="http://schemas.openxmlformats.org/drawingml/2006/main">
+              <a:graphicData uri="http://schemas.openxmlformats.org/drawingml/2006/picture">
+                <pic:pic xmlns:pic="http://schemas.openxmlformats.org/drawingml/2006/picture">
+                  <pic:nvPicPr>
+                    <pic:cNvPr id="676543001" name="Picture 2" descr="A diagram of a diagram&#10;&#10;Description automatically generated"/>
+                    <pic:cNvPicPr/>
+                  </pic:nvPicPr>
+                  <pic:blipFill rotWithShape="1">
+                    <a:blip r:embed="rId14">
+                      <a:extLst>
+                        <a:ext uri="{28A0092B-C50C-407E-A947-70E740481C1C}">
+                          <a14:useLocalDpi xmlns:a14="http://schemas.microsoft.com/office/drawing/2010/main" val="0"/>
+                        </a:ext>
+                      </a:extLst>
+                    </a:blip>
+                    <a:srcRect l="33399" t="4748" r="2226" b="4797"/>
+                    <a:stretch/>
+                  </pic:blipFill>
+                  <pic:spPr bwMode="auto">
+                    <a:xfrm>
+                      <a:off x="0" y="0"/>
+                      <a:ext cx="5753100" cy="3753307"/>
+                    </a:xfrm>
+                    <a:prstGeom prst="rect">
+                      <a:avLst/>
+                    </a:prstGeom>
+                    <a:ln>
+                      <a:noFill/>
+                    </a:ln>
+                    <a:extLst>
+                      <a:ext uri="{53640926-AAD7-44D8-BBD7-CCE9431645EC}">
+                        <a14:shadowObscured xmlns:a14="http://schemas.microsoft.com/office/drawing/2010/main"/>
+                      </a:ext>
+                    </a:extLst>
+                  </pic:spPr>
+                </pic:pic>
+              </a:graphicData>
+            </a:graphic>
+          </wp:inline>
+        </w:drawing>
+      </w:r>
+    </w:p>
+    <w:p>
+      <w:pPr>
+        <w:pStyle w:val="Lgende"/>
+      </w:pPr>
+      <w:r>
+        <w:t xml:space="preserve">Figure </w:t>
+      </w:r>
+      <w:r>
+        <w:fldChar w:fldCharType="begin"/>
+      </w:r>
+      <w:r>
+        <w:instrText xml:space="preserve"> SEQ Figure \* ARABIC </w:instrText>
+      </w:r>
+      <w:r>
+        <w:fldChar w:fldCharType="separate"/>
+      </w:r>
+      <w:r>
+        <w:rPr>
+          <w:noProof/>
+        </w:rPr>
+        <w:t>10</w:t>
+      </w:r>
+      <w:r>
+        <w:fldChar w:fldCharType="end"/>
+      </w:r>
+      <w:r>
+        <w:t xml:space="preserve"> : </w:t>
+      </w:r>
+      <w:r>
+        <w:t>Diagramme d'état-transition du joueur</w:t>
+      </w:r>
+    </w:p>
+    <w:p>
+      <w:pPr>
+        <w:pStyle w:val="Titre3"/>
+        <w:ind w:left="708" w:firstLine="708"/>
+      </w:pPr>
+    </w:p>
+    <w:p>
+      <w:pPr>
+        <w:pStyle w:val="Titre3"/>
+        <w:ind w:left="708" w:firstLine="708"/>
+      </w:pPr>
+      <w:r>
+        <w:t>Les états et transitions d’un ennemi</w:t>
+      </w:r>
+    </w:p>
+    <w:p/>
+    <w:p>
+      <w:pPr>
+        <w:keepNext/>
+      </w:pPr>
+      <w:r>
+        <w:rPr>
+          <w:noProof/>
+        </w:rPr>
+        <w:drawing>
+          <wp:inline distT="0" distB="0" distL="0" distR="0" wp14:anchorId="2DD426ED" wp14:editId="52F3D32C">
+            <wp:extent cx="5760720" cy="2685925"/>
+            <wp:effectExtent l="0" t="0" r="0" b="635"/>
+            <wp:docPr id="585259799" name="Picture 1" descr="A diagram of a diagram&#10;&#10;Description automatically generated"/>
+            <wp:cNvGraphicFramePr>
+              <a:graphicFrameLocks xmlns:a="http://schemas.openxmlformats.org/drawingml/2006/main" noChangeAspect="1"/>
+            </wp:cNvGraphicFramePr>
+            <a:graphic xmlns:a="http://schemas.openxmlformats.org/drawingml/2006/main">
+              <a:graphicData uri="http://schemas.openxmlformats.org/drawingml/2006/picture">
+                <pic:pic xmlns:pic="http://schemas.openxmlformats.org/drawingml/2006/picture">
+                  <pic:nvPicPr>
+                    <pic:cNvPr id="585259799" name="Picture 1" descr="A diagram of a diagram&#10;&#10;Description automatically generated"/>
+                    <pic:cNvPicPr/>
+                  </pic:nvPicPr>
+                  <pic:blipFill rotWithShape="1">
+                    <a:blip r:embed="rId15">
+                      <a:extLst>
+                        <a:ext uri="{28A0092B-C50C-407E-A947-70E740481C1C}">
+                          <a14:useLocalDpi xmlns:a14="http://schemas.microsoft.com/office/drawing/2010/main" val="0"/>
+                        </a:ext>
+                      </a:extLst>
+                    </a:blip>
+                    <a:srcRect l="26077" t="32358" r="2825" b="5310"/>
+                    <a:stretch/>
+                  </pic:blipFill>
+                  <pic:spPr bwMode="auto">
+                    <a:xfrm>
+                      <a:off x="0" y="0"/>
+                      <a:ext cx="5760720" cy="2685925"/>
+                    </a:xfrm>
+                    <a:prstGeom prst="rect">
+                      <a:avLst/>
+                    </a:prstGeom>
+                    <a:ln>
+                      <a:noFill/>
+                    </a:ln>
+                    <a:extLst>
+                      <a:ext uri="{53640926-AAD7-44D8-BBD7-CCE9431645EC}">
+                        <a14:shadowObscured xmlns:a14="http://schemas.microsoft.com/office/drawing/2010/main"/>
+                      </a:ext>
+                    </a:extLst>
+                  </pic:spPr>
+                </pic:pic>
+              </a:graphicData>
+            </a:graphic>
+          </wp:inline>
+        </w:drawing>
+      </w:r>
+    </w:p>
+    <w:p>
+      <w:pPr>
+        <w:pStyle w:val="Lgende"/>
+      </w:pPr>
+      <w:r>
+        <w:t xml:space="preserve">Figure </w:t>
+      </w:r>
+      <w:r>
+        <w:fldChar w:fldCharType="begin"/>
+      </w:r>
+      <w:r>
+        <w:instrText xml:space="preserve"> SEQ Figure \* ARABIC </w:instrText>
+      </w:r>
+      <w:r>
+        <w:fldChar w:fldCharType="separate"/>
+      </w:r>
+      <w:r>
+        <w:rPr>
+          <w:noProof/>
+        </w:rPr>
+        <w:t>11</w:t>
+      </w:r>
+      <w:r>
+        <w:fldChar w:fldCharType="end"/>
+      </w:r>
+      <w:r>
+        <w:t xml:space="preserve"> : </w:t>
+      </w:r>
+      <w:r>
+        <w:t>Diagramme d’état-transition des ennemies du jeu</w:t>
+      </w:r>
+    </w:p>
     <w:p>
       <w:pPr>
         <w:ind w:left="708" w:firstLine="708"/>
@@ -1298,6 +1790,7 @@
         <w:pStyle w:val="Titre1"/>
       </w:pPr>
       <w:r>
+        <w:lastRenderedPageBreak/>
         <w:t>Organisation</w:t>
       </w:r>
     </w:p>
@@ -1330,7 +1823,6 @@
         <w:rPr>
           <w:noProof/>
         </w:rPr>
-        <w:lastRenderedPageBreak/>
         <w:drawing>
           <wp:inline distT="0" distB="0" distL="0" distR="0" wp14:anchorId="3B726701" wp14:editId="12B55597">
             <wp:extent cx="5735100" cy="1982419"/>
@@ -1347,7 +1839,7 @@
                     <pic:cNvPicPr/>
                   </pic:nvPicPr>
                   <pic:blipFill rotWithShape="1">
-                    <a:blip r:embed="rId13" cstate="print">
+                    <a:blip r:embed="rId16" cstate="print">
                       <a:extLst>
                         <a:ext uri="{28A0092B-C50C-407E-A947-70E740481C1C}">
                           <a14:useLocalDpi xmlns:a14="http://schemas.microsoft.com/office/drawing/2010/main" val="0"/>
@@ -1402,7 +1894,7 @@
         <w:rPr>
           <w:noProof/>
         </w:rPr>
-        <w:t>9</w:t>
+        <w:t>12</w:t>
       </w:r>
       <w:r>
         <w:fldChar w:fldCharType="end"/>
@@ -1464,7 +1956,7 @@
                     </pic:cNvPicPr>
                   </pic:nvPicPr>
                   <pic:blipFill rotWithShape="1">
-                    <a:blip r:embed="rId14" cstate="print">
+                    <a:blip r:embed="rId17" cstate="print">
                       <a:extLst>
                         <a:ext uri="{28A0092B-C50C-407E-A947-70E740481C1C}">
                           <a14:useLocalDpi xmlns:a14="http://schemas.microsoft.com/office/drawing/2010/main" val="0"/>
@@ -1519,7 +2011,7 @@
         <w:rPr>
           <w:noProof/>
         </w:rPr>
-        <w:t>10</w:t>
+        <w:t>13</w:t>
       </w:r>
       <w:r>
         <w:fldChar w:fldCharType="end"/>
@@ -1594,7 +2086,6 @@
     </w:p>
     <w:p>
       <w:r>
-        <w:lastRenderedPageBreak/>
         <w:t>Anxian : je la ferai aussi</w:t>
       </w:r>
     </w:p>

</xml_diff>

<commit_message>
Ajout description du diagramme de cas utilisation et du diagramme de l'achitecture globale
</commit_message>
<xml_diff>
--- a/RapportS6.docx
+++ b/RapportS6.docx
@@ -10,6 +10,8 @@
           <w:szCs w:val="100"/>
         </w:rPr>
       </w:pPr>
+      <w:bookmarkStart w:id="0" w:name="_Hlk160211337"/>
+      <w:bookmarkEnd w:id="0"/>
       <w:r>
         <w:rPr>
           <w:sz w:val="100"/>
@@ -74,7 +76,7 @@
     </w:p>
     <w:p>
       <w:pPr>
-        <w:pStyle w:val="Heading1"/>
+        <w:pStyle w:val="Titre1"/>
       </w:pPr>
       <w:r>
         <w:lastRenderedPageBreak/>
@@ -88,7 +90,7 @@
     </w:p>
     <w:p>
       <w:pPr>
-        <w:pStyle w:val="Heading1"/>
+        <w:pStyle w:val="Titre1"/>
       </w:pPr>
       <w:r>
         <w:t>Rappel du sujet</w:t>
@@ -96,7 +98,7 @@
     </w:p>
     <w:p>
       <w:pPr>
-        <w:pStyle w:val="Heading2"/>
+        <w:pStyle w:val="Titre2"/>
         <w:ind w:left="708"/>
       </w:pPr>
       <w:r>
@@ -124,16 +126,119 @@
     </w:p>
     <w:p>
       <w:pPr>
-        <w:pStyle w:val="Heading2"/>
+        <w:pStyle w:val="Titre2"/>
         <w:ind w:left="708"/>
       </w:pPr>
-      <w:r>
+    </w:p>
+    <w:p>
+      <w:pPr>
+        <w:pStyle w:val="Titre2"/>
+        <w:ind w:left="708"/>
+      </w:pPr>
+    </w:p>
+    <w:p>
+      <w:pPr>
+        <w:pStyle w:val="Titre2"/>
+        <w:ind w:left="708"/>
+      </w:pPr>
+    </w:p>
+    <w:p>
+      <w:pPr>
+        <w:pStyle w:val="Titre2"/>
+        <w:ind w:left="708"/>
+      </w:pPr>
+    </w:p>
+    <w:p>
+      <w:pPr>
+        <w:pStyle w:val="Titre2"/>
+        <w:ind w:left="708"/>
+      </w:pPr>
+    </w:p>
+    <w:p>
+      <w:pPr>
+        <w:pStyle w:val="Titre2"/>
+        <w:ind w:left="708"/>
+      </w:pPr>
+    </w:p>
+    <w:p>
+      <w:pPr>
+        <w:pStyle w:val="Titre2"/>
+        <w:ind w:left="708"/>
+      </w:pPr>
+    </w:p>
+    <w:p>
+      <w:pPr>
+        <w:pStyle w:val="Titre2"/>
+        <w:ind w:left="708"/>
+      </w:pPr>
+    </w:p>
+    <w:p>
+      <w:pPr>
+        <w:pStyle w:val="Titre2"/>
+        <w:ind w:left="708"/>
+      </w:pPr>
+    </w:p>
+    <w:p>
+      <w:pPr>
+        <w:pStyle w:val="Titre2"/>
+        <w:ind w:left="708"/>
+      </w:pPr>
+    </w:p>
+    <w:p>
+      <w:pPr>
+        <w:pStyle w:val="Titre2"/>
+        <w:ind w:left="708"/>
+      </w:pPr>
+    </w:p>
+    <w:p>
+      <w:pPr>
+        <w:pStyle w:val="Titre2"/>
+        <w:ind w:left="708"/>
+      </w:pPr>
+    </w:p>
+    <w:p>
+      <w:pPr>
+        <w:pStyle w:val="Titre2"/>
+        <w:ind w:left="708"/>
+      </w:pPr>
+    </w:p>
+    <w:p>
+      <w:pPr>
+        <w:pStyle w:val="Titre2"/>
+        <w:ind w:left="708"/>
+      </w:pPr>
+    </w:p>
+    <w:p>
+      <w:pPr>
+        <w:pStyle w:val="Titre2"/>
+        <w:ind w:left="708"/>
+      </w:pPr>
+    </w:p>
+    <w:p>
+      <w:pPr>
+        <w:pStyle w:val="Titre2"/>
+        <w:ind w:left="708"/>
+      </w:pPr>
+    </w:p>
+    <w:p>
+      <w:pPr>
+        <w:pStyle w:val="Titre2"/>
+      </w:pPr>
+    </w:p>
+    <w:p/>
+    <w:p>
+      <w:pPr>
+        <w:pStyle w:val="Titre2"/>
+        <w:ind w:left="708"/>
+      </w:pPr>
+      <w:r>
+        <w:lastRenderedPageBreak/>
         <w:t>Diagramme fonctionnelle</w:t>
       </w:r>
     </w:p>
     <w:p>
       <w:pPr>
-        <w:pStyle w:val="Heading3"/>
+        <w:pStyle w:val="Titre3"/>
         <w:ind w:left="708" w:firstLine="708"/>
       </w:pPr>
       <w:r>
@@ -148,18 +253,42 @@
     </w:p>
     <w:p/>
     <w:p>
-      <w:pPr>
-        <w:keepNext/>
-      </w:pPr>
+      <w:r>
+        <w:t xml:space="preserve">Dans le diagramme de cas d’utilisation </w:t>
+      </w:r>
+      <w:r>
+        <w:t>sur</w:t>
+      </w:r>
+      <w:r>
+        <w:t xml:space="preserve"> l’image ci-dessous, nous pouvons apercevoir les différents éléments de notre application. On peut prendre le cas, d’un acteur n’ayant pas de compte, au départ, il sera positionné sur notre page d’accueil, il peut ensuite accéder à deux différentes pages sans comptes, la page à propos permettant d’avoir plus d’information à propos de notre site web ainsi que de notre jeu et la page permettant de nous contacter. </w:t>
+      </w:r>
+    </w:p>
+    <w:p>
+      <w:r>
+        <w:t>Si le joueur souhaite se connecter, ce ne sera pas possible, car il n’a pas de compte, il devra donc se rediriger vers la page d’inscription ou il devra remplir un formulaire en indiquant différentes informations telles que le mail, son nom, son pseudo…, et il n’est pas possible de pouvoir se créer un compte si ce compte est déjà existant.</w:t>
+      </w:r>
+    </w:p>
+    <w:p>
+      <w:r>
+        <w:t>Après que l’utilisateur soit inscrit, il peut désormais accéder à différentes pages comme la page permettant de modifier ses données utilisateur (nom, prénom, email…). Il peut également accéder à la page jouée qui contient le jeu Unity sous format WebGL, s’il a acheté le jeu sinon il sera redirigé vers la page d’achat du jeu, le joueur doit acheter le jeu avec le moyen de paiement qu’il souhaite par PayPal ou par carte bancaire et après ces différentes manipulations, il pourra jouer au jeu.</w:t>
+      </w:r>
+    </w:p>
+    <w:p>
+      <w:r>
+        <w:t>Si le joueur souhaite se déconnecter puis se reconnecter, mais qu’il a oublié son mot de passe alors il devra se diriger vers la page d’oubli de mot de passe, grâce à un lien qui se trouve sur la page de connexion, il devra alors choisir un nouveau mot de passe après avoir passé l’ensemble des étapes de sécurité. Après avoir réalisé cette étape, il pourra alors se connecter avec son nouveau compte.</w:t>
+      </w:r>
+    </w:p>
+    <w:p/>
+    <w:p>
       <w:r>
         <w:rPr>
           <w:noProof/>
         </w:rPr>
         <w:drawing>
-          <wp:inline distT="0" distB="0" distL="0" distR="0" wp14:anchorId="2E13A0B1" wp14:editId="0C3D3BFB">
+          <wp:inline distT="0" distB="0" distL="0" distR="0" wp14:anchorId="4FFE0FD8" wp14:editId="5FCFF94C">
             <wp:extent cx="4969856" cy="3794079"/>
             <wp:effectExtent l="0" t="0" r="2540" b="0"/>
-            <wp:docPr id="462061701" name="Image 1"/>
+            <wp:docPr id="462061701" name="Image 1" descr="Une image contenant texte, capture d’écran, diagramme, Police&#10;&#10;Description générée automatiquement"/>
             <wp:cNvGraphicFramePr>
               <a:graphicFrameLocks xmlns:a="http://schemas.openxmlformats.org/drawingml/2006/main" noChangeAspect="1"/>
             </wp:cNvGraphicFramePr>
@@ -167,13 +296,13 @@
               <a:graphicData uri="http://schemas.openxmlformats.org/drawingml/2006/picture">
                 <pic:pic xmlns:pic="http://schemas.openxmlformats.org/drawingml/2006/picture">
                   <pic:nvPicPr>
-                    <pic:cNvPr id="0" name="Picture 2"/>
+                    <pic:cNvPr id="462061701" name="Image 1" descr="Une image contenant texte, capture d’écran, diagramme, Police&#10;&#10;Description générée automatiquement"/>
                     <pic:cNvPicPr>
                       <a:picLocks noChangeAspect="1" noChangeArrowheads="1"/>
                     </pic:cNvPicPr>
                   </pic:nvPicPr>
                   <pic:blipFill>
-                    <a:blip r:embed="rId5">
+                    <a:blip r:embed="rId7">
                       <a:extLst>
                         <a:ext uri="{28A0092B-C50C-407E-A947-70E740481C1C}">
                           <a14:useLocalDpi xmlns:a14="http://schemas.microsoft.com/office/drawing/2010/main" val="0"/>
@@ -204,7 +333,7 @@
     </w:p>
     <w:p>
       <w:pPr>
-        <w:pStyle w:val="Caption"/>
+        <w:pStyle w:val="Lgende"/>
       </w:pPr>
       <w:r>
         <w:t xml:space="preserve">Figure </w:t>
@@ -241,42 +370,54 @@
       </w:r>
     </w:p>
     <w:p>
+      <w:pPr>
+        <w:pStyle w:val="Titre2"/>
+        <w:ind w:left="708"/>
+      </w:pPr>
       <w:r>
         <w:lastRenderedPageBreak/>
+        <w:t>Di</w:t>
+      </w:r>
+      <w:r>
+        <w:t>a</w:t>
+      </w:r>
+      <w:r>
+        <w:t>grammes techniques</w:t>
+      </w:r>
+    </w:p>
+    <w:p>
+      <w:pPr>
+        <w:pStyle w:val="Titre3"/>
+      </w:pPr>
+      <w:r>
         <w:tab/>
       </w:r>
       <w:r>
         <w:tab/>
       </w:r>
+      <w:r>
+        <w:t>Architecture globale du projet</w:t>
+      </w:r>
     </w:p>
     <w:p/>
     <w:p>
-      <w:pPr>
-        <w:pStyle w:val="Heading2"/>
-        <w:ind w:left="708"/>
-      </w:pPr>
-      <w:r>
-        <w:t>Di</w:t>
-      </w:r>
-      <w:r>
-        <w:t>a</w:t>
-      </w:r>
-      <w:r>
-        <w:t>grammes techniques</w:t>
-      </w:r>
-    </w:p>
-    <w:p>
-      <w:pPr>
-        <w:pStyle w:val="Heading3"/>
-      </w:pPr>
-      <w:r>
-        <w:tab/>
-      </w:r>
-      <w:r>
-        <w:tab/>
-      </w:r>
-      <w:r>
-        <w:t>Architecture globale du projet</w:t>
+      <w:r>
+        <w:t>Dans le diagramme technique ci-dessous, nous pouvons apercevoir l’architecture globale du projet.</w:t>
+      </w:r>
+    </w:p>
+    <w:p>
+      <w:r>
+        <w:t>Au niveau, du site web, nous avons utilisé pour le frontend React Native, pour le backend Node.js et pour la base de données MongoDB. Nous avons utilisé l’ensemble de ces technologies, car ils ne sont pas maîtrisés par l’ensemble des membres de l’équipe donc il s’agit de l’occasion idéal pour pouvoir apprendre l’utilisation de nouvelles technologies et d’avoir de nouvelles références sur nos CV.</w:t>
+      </w:r>
+    </w:p>
+    <w:p>
+      <w:r>
+        <w:t>Pour NodeJS, nous avons utilisé la librairie Express pour pouvoir réaliser des requêtes HTTP très facilement et utilisé la session proposée par Express permettant de sauvegarder des données dans les cookies de manière très sécurisé et pratique. Nous avons également utilisé la librairie Mongoose pour interagir avec notre base de données MongoDB.</w:t>
+      </w:r>
+    </w:p>
+    <w:p>
+      <w:r>
+        <w:t>Pour les API de paiement, nous avons choisi de travailler avec Stripe et PayPal, car les deux différents API propose une documentation assez bien fournie qui permettent donc une utilisation simple et efficace.</w:t>
       </w:r>
     </w:p>
     <w:p>
@@ -285,6 +426,47 @@
           <w:noProof/>
         </w:rPr>
       </w:pPr>
+      <w:r>
+        <w:rPr>
+          <w:noProof/>
+        </w:rPr>
+        <w:t>Pour le jeu, nous avons opté pour le moteur de jeu Unity avec le langage C#, Unity propose une documentation très</w:t>
+      </w:r>
+      <w:r>
+        <w:t xml:space="preserve"> </w:t>
+      </w:r>
+      <w:r>
+        <w:rPr>
+          <w:noProof/>
+        </w:rPr>
+        <w:t>détaillé</w:t>
+      </w:r>
+      <w:r>
+        <w:rPr>
+          <w:noProof/>
+        </w:rPr>
+        <w:t xml:space="preserve">e, de plus, la communauté Unity est assez grande, cela signifie que si on rencontre un problème alors on pourra facilement le régler grâce à sa documentation et à sa communauté. </w:t>
+      </w:r>
+    </w:p>
+    <w:p>
+      <w:pPr>
+        <w:rPr>
+          <w:noProof/>
+        </w:rPr>
+      </w:pPr>
+      <w:r>
+        <w:rPr>
+          <w:noProof/>
+        </w:rPr>
+        <w:t>Unity permet également de transformer notre jeu sous format web (WebGL), cela permet donc, de pouvoir insérer le jeu dans une iframe sur notre site web.</w:t>
+      </w:r>
+    </w:p>
+    <w:p>
+      <w:pPr>
+        <w:rPr>
+          <w:noProof/>
+        </w:rPr>
+      </w:pPr>
     </w:p>
     <w:p>
       <w:pPr>
@@ -294,6 +476,7 @@
         <w:rPr>
           <w:noProof/>
         </w:rPr>
+        <w:lastRenderedPageBreak/>
         <w:drawing>
           <wp:inline distT="0" distB="0" distL="0" distR="0" wp14:anchorId="5A0C610A" wp14:editId="4517B018">
             <wp:extent cx="5761355" cy="6261100"/>
@@ -312,7 +495,7 @@
                     </pic:cNvPicPr>
                   </pic:nvPicPr>
                   <pic:blipFill>
-                    <a:blip r:embed="rId6">
+                    <a:blip r:embed="rId8">
                       <a:extLst>
                         <a:ext uri="{28A0092B-C50C-407E-A947-70E740481C1C}">
                           <a14:useLocalDpi xmlns:a14="http://schemas.microsoft.com/office/drawing/2010/main" val="0"/>
@@ -343,7 +526,7 @@
     </w:p>
     <w:p>
       <w:pPr>
-        <w:pStyle w:val="Caption"/>
+        <w:pStyle w:val="Lgende"/>
       </w:pPr>
       <w:r>
         <w:t xml:space="preserve">Figure </w:t>
@@ -380,25 +563,57 @@
       <w:pPr>
         <w:ind w:left="708" w:firstLine="708"/>
         <w:rPr>
-          <w:rStyle w:val="Heading3Char"/>
-        </w:rPr>
-      </w:pPr>
-      <w:r>
-        <w:rPr>
-          <w:rStyle w:val="Heading3Char"/>
+          <w:rStyle w:val="Titre3Car"/>
+        </w:rPr>
+      </w:pPr>
+    </w:p>
+    <w:p>
+      <w:pPr>
+        <w:ind w:left="708" w:firstLine="708"/>
+        <w:rPr>
+          <w:rStyle w:val="Titre3Car"/>
+        </w:rPr>
+      </w:pPr>
+    </w:p>
+    <w:p>
+      <w:pPr>
+        <w:ind w:left="708" w:firstLine="708"/>
+        <w:rPr>
+          <w:rStyle w:val="Titre3Car"/>
+        </w:rPr>
+      </w:pPr>
+    </w:p>
+    <w:p>
+      <w:pPr>
+        <w:ind w:left="708" w:firstLine="708"/>
+        <w:rPr>
+          <w:rStyle w:val="Titre3Car"/>
+        </w:rPr>
+      </w:pPr>
+    </w:p>
+    <w:p>
+      <w:pPr>
+        <w:ind w:left="708" w:firstLine="708"/>
+        <w:rPr>
+          <w:rStyle w:val="Titre3Car"/>
+        </w:rPr>
+      </w:pPr>
+      <w:r>
+        <w:rPr>
+          <w:rStyle w:val="Titre3Car"/>
         </w:rPr>
         <w:lastRenderedPageBreak/>
         <w:t>Di</w:t>
       </w:r>
       <w:r>
         <w:rPr>
-          <w:rStyle w:val="Heading3Char"/>
+          <w:rStyle w:val="Titre3Car"/>
         </w:rPr>
         <w:t>a</w:t>
       </w:r>
       <w:r>
         <w:rPr>
-          <w:rStyle w:val="Heading3Char"/>
+          <w:rStyle w:val="Titre3Car"/>
         </w:rPr>
         <w:t>gramme de séquence de la page oublie de mot de passe</w:t>
       </w:r>
@@ -407,7 +622,7 @@
       <w:pPr>
         <w:ind w:left="708" w:firstLine="708"/>
         <w:rPr>
-          <w:rStyle w:val="Heading3Char"/>
+          <w:rStyle w:val="Titre3Car"/>
         </w:rPr>
       </w:pPr>
     </w:p>
@@ -417,7 +632,7 @@
       </w:pPr>
       <w:r>
         <w:rPr>
-          <w:rStyle w:val="Heading3Char"/>
+          <w:rStyle w:val="Titre3Car"/>
           <w:noProof/>
         </w:rPr>
         <w:drawing>
@@ -438,7 +653,7 @@
                     </pic:cNvPicPr>
                   </pic:nvPicPr>
                   <pic:blipFill>
-                    <a:blip r:embed="rId7">
+                    <a:blip r:embed="rId9">
                       <a:extLst>
                         <a:ext uri="{28A0092B-C50C-407E-A947-70E740481C1C}">
                           <a14:useLocalDpi xmlns:a14="http://schemas.microsoft.com/office/drawing/2010/main" val="0"/>
@@ -469,7 +684,7 @@
     </w:p>
     <w:p>
       <w:pPr>
-        <w:pStyle w:val="Caption"/>
+        <w:pStyle w:val="Lgende"/>
       </w:pPr>
       <w:r>
         <w:t xml:space="preserve">Figure </w:t>
@@ -508,73 +723,73 @@
     <w:p/>
     <w:p>
       <w:pPr>
-        <w:pStyle w:val="Heading3"/>
-        <w:ind w:left="708" w:firstLine="708"/>
-      </w:pPr>
-    </w:p>
-    <w:p>
-      <w:pPr>
-        <w:pStyle w:val="Heading3"/>
-        <w:ind w:left="708" w:firstLine="708"/>
-      </w:pPr>
-    </w:p>
-    <w:p>
-      <w:pPr>
-        <w:pStyle w:val="Heading3"/>
-        <w:ind w:left="708" w:firstLine="708"/>
-      </w:pPr>
-    </w:p>
-    <w:p>
-      <w:pPr>
-        <w:pStyle w:val="Heading3"/>
-        <w:ind w:left="708" w:firstLine="708"/>
-      </w:pPr>
-    </w:p>
-    <w:p>
-      <w:pPr>
-        <w:pStyle w:val="Heading3"/>
-        <w:ind w:left="708" w:firstLine="708"/>
-      </w:pPr>
-    </w:p>
-    <w:p>
-      <w:pPr>
-        <w:pStyle w:val="Heading3"/>
-        <w:ind w:left="708" w:firstLine="708"/>
-      </w:pPr>
-    </w:p>
-    <w:p>
-      <w:pPr>
-        <w:pStyle w:val="Heading3"/>
-        <w:ind w:left="708" w:firstLine="708"/>
-      </w:pPr>
-    </w:p>
-    <w:p>
-      <w:pPr>
-        <w:pStyle w:val="Heading3"/>
-        <w:ind w:left="708" w:firstLine="708"/>
-      </w:pPr>
-    </w:p>
-    <w:p>
-      <w:pPr>
-        <w:pStyle w:val="Heading3"/>
-        <w:ind w:left="708" w:firstLine="708"/>
-      </w:pPr>
-    </w:p>
-    <w:p>
-      <w:pPr>
-        <w:pStyle w:val="Heading3"/>
-        <w:ind w:left="708" w:firstLine="708"/>
-      </w:pPr>
-    </w:p>
-    <w:p>
-      <w:pPr>
-        <w:pStyle w:val="Heading3"/>
+        <w:pStyle w:val="Titre3"/>
+        <w:ind w:left="708" w:firstLine="708"/>
+      </w:pPr>
+    </w:p>
+    <w:p>
+      <w:pPr>
+        <w:pStyle w:val="Titre3"/>
+        <w:ind w:left="708" w:firstLine="708"/>
+      </w:pPr>
+    </w:p>
+    <w:p>
+      <w:pPr>
+        <w:pStyle w:val="Titre3"/>
+        <w:ind w:left="708" w:firstLine="708"/>
+      </w:pPr>
+    </w:p>
+    <w:p>
+      <w:pPr>
+        <w:pStyle w:val="Titre3"/>
+        <w:ind w:left="708" w:firstLine="708"/>
+      </w:pPr>
+    </w:p>
+    <w:p>
+      <w:pPr>
+        <w:pStyle w:val="Titre3"/>
+        <w:ind w:left="708" w:firstLine="708"/>
+      </w:pPr>
+    </w:p>
+    <w:p>
+      <w:pPr>
+        <w:pStyle w:val="Titre3"/>
+        <w:ind w:left="708" w:firstLine="708"/>
+      </w:pPr>
+    </w:p>
+    <w:p>
+      <w:pPr>
+        <w:pStyle w:val="Titre3"/>
+        <w:ind w:left="708" w:firstLine="708"/>
+      </w:pPr>
+    </w:p>
+    <w:p>
+      <w:pPr>
+        <w:pStyle w:val="Titre3"/>
+        <w:ind w:left="708" w:firstLine="708"/>
+      </w:pPr>
+    </w:p>
+    <w:p>
+      <w:pPr>
+        <w:pStyle w:val="Titre3"/>
+        <w:ind w:left="708" w:firstLine="708"/>
+      </w:pPr>
+    </w:p>
+    <w:p>
+      <w:pPr>
+        <w:pStyle w:val="Titre3"/>
+        <w:ind w:left="708" w:firstLine="708"/>
+      </w:pPr>
+    </w:p>
+    <w:p>
+      <w:pPr>
+        <w:pStyle w:val="Titre3"/>
       </w:pPr>
     </w:p>
     <w:p/>
     <w:p>
       <w:pPr>
-        <w:pStyle w:val="Heading3"/>
+        <w:pStyle w:val="Titre3"/>
         <w:ind w:left="708" w:firstLine="708"/>
       </w:pPr>
       <w:r>
@@ -615,7 +830,7 @@
                     </pic:cNvPicPr>
                   </pic:nvPicPr>
                   <pic:blipFill>
-                    <a:blip r:embed="rId8">
+                    <a:blip r:embed="rId10">
                       <a:extLst>
                         <a:ext uri="{28A0092B-C50C-407E-A947-70E740481C1C}">
                           <a14:useLocalDpi xmlns:a14="http://schemas.microsoft.com/office/drawing/2010/main" val="0"/>
@@ -646,7 +861,7 @@
     </w:p>
     <w:p>
       <w:pPr>
-        <w:pStyle w:val="Caption"/>
+        <w:pStyle w:val="Lgende"/>
       </w:pPr>
       <w:r>
         <w:t xml:space="preserve">Figure </w:t>
@@ -679,79 +894,79 @@
     <w:p/>
     <w:p>
       <w:pPr>
-        <w:pStyle w:val="Heading3"/>
-        <w:ind w:left="708" w:firstLine="708"/>
-      </w:pPr>
-    </w:p>
-    <w:p>
-      <w:pPr>
-        <w:pStyle w:val="Heading3"/>
-        <w:ind w:left="708" w:firstLine="708"/>
-      </w:pPr>
-    </w:p>
-    <w:p>
-      <w:pPr>
-        <w:pStyle w:val="Heading3"/>
-        <w:ind w:left="708" w:firstLine="708"/>
-      </w:pPr>
-    </w:p>
-    <w:p>
-      <w:pPr>
-        <w:pStyle w:val="Heading3"/>
-        <w:ind w:left="708" w:firstLine="708"/>
-      </w:pPr>
-    </w:p>
-    <w:p>
-      <w:pPr>
-        <w:pStyle w:val="Heading3"/>
-        <w:ind w:left="708" w:firstLine="708"/>
-      </w:pPr>
-    </w:p>
-    <w:p>
-      <w:pPr>
-        <w:pStyle w:val="Heading3"/>
-        <w:ind w:left="708" w:firstLine="708"/>
-      </w:pPr>
-    </w:p>
-    <w:p>
-      <w:pPr>
-        <w:pStyle w:val="Heading3"/>
-        <w:ind w:left="708" w:firstLine="708"/>
-      </w:pPr>
-    </w:p>
-    <w:p>
-      <w:pPr>
-        <w:pStyle w:val="Heading3"/>
-        <w:ind w:left="708" w:firstLine="708"/>
-      </w:pPr>
-    </w:p>
-    <w:p>
-      <w:pPr>
-        <w:pStyle w:val="Heading3"/>
+        <w:pStyle w:val="Titre3"/>
+        <w:ind w:left="708" w:firstLine="708"/>
+      </w:pPr>
+    </w:p>
+    <w:p>
+      <w:pPr>
+        <w:pStyle w:val="Titre3"/>
+        <w:ind w:left="708" w:firstLine="708"/>
+      </w:pPr>
+    </w:p>
+    <w:p>
+      <w:pPr>
+        <w:pStyle w:val="Titre3"/>
+        <w:ind w:left="708" w:firstLine="708"/>
+      </w:pPr>
+    </w:p>
+    <w:p>
+      <w:pPr>
+        <w:pStyle w:val="Titre3"/>
+        <w:ind w:left="708" w:firstLine="708"/>
+      </w:pPr>
+    </w:p>
+    <w:p>
+      <w:pPr>
+        <w:pStyle w:val="Titre3"/>
+        <w:ind w:left="708" w:firstLine="708"/>
+      </w:pPr>
+    </w:p>
+    <w:p>
+      <w:pPr>
+        <w:pStyle w:val="Titre3"/>
+        <w:ind w:left="708" w:firstLine="708"/>
+      </w:pPr>
+    </w:p>
+    <w:p>
+      <w:pPr>
+        <w:pStyle w:val="Titre3"/>
+        <w:ind w:left="708" w:firstLine="708"/>
+      </w:pPr>
+    </w:p>
+    <w:p>
+      <w:pPr>
+        <w:pStyle w:val="Titre3"/>
+        <w:ind w:left="708" w:firstLine="708"/>
+      </w:pPr>
+    </w:p>
+    <w:p>
+      <w:pPr>
+        <w:pStyle w:val="Titre3"/>
       </w:pPr>
     </w:p>
     <w:p/>
     <w:p>
       <w:pPr>
-        <w:pStyle w:val="Heading3"/>
-        <w:ind w:left="708" w:firstLine="708"/>
-      </w:pPr>
-    </w:p>
-    <w:p>
-      <w:pPr>
-        <w:pStyle w:val="Heading3"/>
-        <w:ind w:left="708" w:firstLine="708"/>
-      </w:pPr>
-    </w:p>
-    <w:p>
-      <w:pPr>
-        <w:pStyle w:val="Heading3"/>
+        <w:pStyle w:val="Titre3"/>
+        <w:ind w:left="708" w:firstLine="708"/>
+      </w:pPr>
+    </w:p>
+    <w:p>
+      <w:pPr>
+        <w:pStyle w:val="Titre3"/>
+        <w:ind w:left="708" w:firstLine="708"/>
+      </w:pPr>
+    </w:p>
+    <w:p>
+      <w:pPr>
+        <w:pStyle w:val="Titre3"/>
       </w:pPr>
     </w:p>
     <w:p/>
     <w:p>
       <w:pPr>
-        <w:pStyle w:val="Heading3"/>
+        <w:pStyle w:val="Titre3"/>
         <w:ind w:left="708" w:firstLine="708"/>
       </w:pPr>
       <w:r>
@@ -790,7 +1005,7 @@
                     <pic:cNvPicPr/>
                   </pic:nvPicPr>
                   <pic:blipFill rotWithShape="1">
-                    <a:blip r:embed="rId9" cstate="print">
+                    <a:blip r:embed="rId11" cstate="print">
                       <a:extLst>
                         <a:ext uri="{28A0092B-C50C-407E-A947-70E740481C1C}">
                           <a14:useLocalDpi xmlns:a14="http://schemas.microsoft.com/office/drawing/2010/main" val="0"/>
@@ -826,7 +1041,7 @@
     </w:p>
     <w:p>
       <w:pPr>
-        <w:pStyle w:val="Caption"/>
+        <w:pStyle w:val="Lgende"/>
       </w:pPr>
       <w:r>
         <w:t xml:space="preserve">Figure </w:t>
@@ -870,7 +1085,7 @@
     <w:p/>
     <w:p>
       <w:pPr>
-        <w:pStyle w:val="Heading3"/>
+        <w:pStyle w:val="Titre3"/>
         <w:ind w:left="708" w:firstLine="708"/>
       </w:pPr>
       <w:r>
@@ -911,7 +1126,7 @@
                     </pic:cNvPicPr>
                   </pic:nvPicPr>
                   <pic:blipFill>
-                    <a:blip r:embed="rId10">
+                    <a:blip r:embed="rId12">
                       <a:extLst>
                         <a:ext uri="{28A0092B-C50C-407E-A947-70E740481C1C}">
                           <a14:useLocalDpi xmlns:a14="http://schemas.microsoft.com/office/drawing/2010/main" val="0"/>
@@ -942,7 +1157,7 @@
     </w:p>
     <w:p>
       <w:pPr>
-        <w:pStyle w:val="Caption"/>
+        <w:pStyle w:val="Lgende"/>
       </w:pPr>
       <w:r>
         <w:t xml:space="preserve">Figure </w:t>
@@ -981,85 +1196,85 @@
     <w:p/>
     <w:p>
       <w:pPr>
-        <w:pStyle w:val="Heading3"/>
-        <w:ind w:left="708" w:firstLine="708"/>
-      </w:pPr>
-    </w:p>
-    <w:p>
-      <w:pPr>
-        <w:pStyle w:val="Heading3"/>
-        <w:ind w:left="708" w:firstLine="708"/>
-      </w:pPr>
-    </w:p>
-    <w:p>
-      <w:pPr>
-        <w:pStyle w:val="Heading3"/>
-        <w:ind w:left="708" w:firstLine="708"/>
-      </w:pPr>
-    </w:p>
-    <w:p>
-      <w:pPr>
-        <w:pStyle w:val="Heading3"/>
-        <w:ind w:left="708" w:firstLine="708"/>
-      </w:pPr>
-    </w:p>
-    <w:p>
-      <w:pPr>
-        <w:pStyle w:val="Heading3"/>
-        <w:ind w:left="708" w:firstLine="708"/>
-      </w:pPr>
-    </w:p>
-    <w:p>
-      <w:pPr>
-        <w:pStyle w:val="Heading3"/>
-        <w:ind w:left="708" w:firstLine="708"/>
-      </w:pPr>
-    </w:p>
-    <w:p>
-      <w:pPr>
-        <w:pStyle w:val="Heading3"/>
-        <w:ind w:left="708" w:firstLine="708"/>
-      </w:pPr>
-    </w:p>
-    <w:p>
-      <w:pPr>
-        <w:pStyle w:val="Heading3"/>
-        <w:ind w:left="708" w:firstLine="708"/>
-      </w:pPr>
-    </w:p>
-    <w:p>
-      <w:pPr>
-        <w:pStyle w:val="Heading3"/>
-        <w:ind w:left="708" w:firstLine="708"/>
-      </w:pPr>
-    </w:p>
-    <w:p>
-      <w:pPr>
-        <w:pStyle w:val="Heading3"/>
-        <w:ind w:left="708" w:firstLine="708"/>
-      </w:pPr>
-    </w:p>
-    <w:p>
-      <w:pPr>
-        <w:pStyle w:val="Heading3"/>
-        <w:ind w:left="708" w:firstLine="708"/>
-      </w:pPr>
-    </w:p>
-    <w:p>
-      <w:pPr>
-        <w:pStyle w:val="Heading3"/>
-        <w:ind w:left="708" w:firstLine="708"/>
-      </w:pPr>
-    </w:p>
-    <w:p>
-      <w:pPr>
-        <w:pStyle w:val="Heading3"/>
+        <w:pStyle w:val="Titre3"/>
+        <w:ind w:left="708" w:firstLine="708"/>
+      </w:pPr>
+    </w:p>
+    <w:p>
+      <w:pPr>
+        <w:pStyle w:val="Titre3"/>
+        <w:ind w:left="708" w:firstLine="708"/>
+      </w:pPr>
+    </w:p>
+    <w:p>
+      <w:pPr>
+        <w:pStyle w:val="Titre3"/>
+        <w:ind w:left="708" w:firstLine="708"/>
+      </w:pPr>
+    </w:p>
+    <w:p>
+      <w:pPr>
+        <w:pStyle w:val="Titre3"/>
+        <w:ind w:left="708" w:firstLine="708"/>
+      </w:pPr>
+    </w:p>
+    <w:p>
+      <w:pPr>
+        <w:pStyle w:val="Titre3"/>
+        <w:ind w:left="708" w:firstLine="708"/>
+      </w:pPr>
+    </w:p>
+    <w:p>
+      <w:pPr>
+        <w:pStyle w:val="Titre3"/>
+        <w:ind w:left="708" w:firstLine="708"/>
+      </w:pPr>
+    </w:p>
+    <w:p>
+      <w:pPr>
+        <w:pStyle w:val="Titre3"/>
+        <w:ind w:left="708" w:firstLine="708"/>
+      </w:pPr>
+    </w:p>
+    <w:p>
+      <w:pPr>
+        <w:pStyle w:val="Titre3"/>
+        <w:ind w:left="708" w:firstLine="708"/>
+      </w:pPr>
+    </w:p>
+    <w:p>
+      <w:pPr>
+        <w:pStyle w:val="Titre3"/>
+        <w:ind w:left="708" w:firstLine="708"/>
+      </w:pPr>
+    </w:p>
+    <w:p>
+      <w:pPr>
+        <w:pStyle w:val="Titre3"/>
+        <w:ind w:left="708" w:firstLine="708"/>
+      </w:pPr>
+    </w:p>
+    <w:p>
+      <w:pPr>
+        <w:pStyle w:val="Titre3"/>
+        <w:ind w:left="708" w:firstLine="708"/>
+      </w:pPr>
+    </w:p>
+    <w:p>
+      <w:pPr>
+        <w:pStyle w:val="Titre3"/>
+        <w:ind w:left="708" w:firstLine="708"/>
+      </w:pPr>
+    </w:p>
+    <w:p>
+      <w:pPr>
+        <w:pStyle w:val="Titre3"/>
       </w:pPr>
     </w:p>
     <w:p/>
     <w:p>
       <w:pPr>
-        <w:pStyle w:val="Heading3"/>
+        <w:pStyle w:val="Titre3"/>
         <w:ind w:left="708" w:firstLine="708"/>
       </w:pPr>
       <w:r>
@@ -1099,7 +1314,7 @@
                     <pic:cNvPicPr/>
                   </pic:nvPicPr>
                   <pic:blipFill>
-                    <a:blip r:embed="rId11"/>
+                    <a:blip r:embed="rId13"/>
                     <a:stretch>
                       <a:fillRect/>
                     </a:stretch>
@@ -1122,7 +1337,7 @@
     </w:p>
     <w:p>
       <w:pPr>
-        <w:pStyle w:val="Caption"/>
+        <w:pStyle w:val="Lgende"/>
       </w:pPr>
       <w:r>
         <w:t xml:space="preserve">Figure </w:t>
@@ -1155,33 +1370,33 @@
     <w:p/>
     <w:p>
       <w:pPr>
-        <w:pStyle w:val="Heading3"/>
-      </w:pPr>
-    </w:p>
-    <w:p>
-      <w:pPr>
-        <w:pStyle w:val="Heading3"/>
-      </w:pPr>
-    </w:p>
-    <w:p>
-      <w:pPr>
-        <w:pStyle w:val="Heading3"/>
-      </w:pPr>
-    </w:p>
-    <w:p>
-      <w:pPr>
-        <w:pStyle w:val="Heading3"/>
-      </w:pPr>
-    </w:p>
-    <w:p>
-      <w:pPr>
-        <w:pStyle w:val="Heading3"/>
+        <w:pStyle w:val="Titre3"/>
+      </w:pPr>
+    </w:p>
+    <w:p>
+      <w:pPr>
+        <w:pStyle w:val="Titre3"/>
+      </w:pPr>
+    </w:p>
+    <w:p>
+      <w:pPr>
+        <w:pStyle w:val="Titre3"/>
+      </w:pPr>
+    </w:p>
+    <w:p>
+      <w:pPr>
+        <w:pStyle w:val="Titre3"/>
+      </w:pPr>
+    </w:p>
+    <w:p>
+      <w:pPr>
+        <w:pStyle w:val="Titre3"/>
       </w:pPr>
     </w:p>
     <w:p/>
     <w:p>
       <w:pPr>
-        <w:pStyle w:val="Heading3"/>
+        <w:pStyle w:val="Titre3"/>
         <w:ind w:left="708" w:firstLine="708"/>
       </w:pPr>
       <w:r>
@@ -1221,7 +1436,7 @@
                     <pic:cNvPicPr/>
                   </pic:nvPicPr>
                   <pic:blipFill rotWithShape="1">
-                    <a:blip r:embed="rId12" cstate="print">
+                    <a:blip r:embed="rId14" cstate="print">
                       <a:extLst>
                         <a:ext uri="{28A0092B-C50C-407E-A947-70E740481C1C}">
                           <a14:useLocalDpi xmlns:a14="http://schemas.microsoft.com/office/drawing/2010/main" val="0"/>
@@ -1257,7 +1472,7 @@
     </w:p>
     <w:p>
       <w:pPr>
-        <w:pStyle w:val="Caption"/>
+        <w:pStyle w:val="Lgende"/>
       </w:pPr>
       <w:r>
         <w:t xml:space="preserve">Figure </w:t>
@@ -1302,7 +1517,7 @@
     </w:p>
     <w:p>
       <w:pPr>
-        <w:pStyle w:val="Heading3"/>
+        <w:pStyle w:val="Titre3"/>
         <w:ind w:left="708" w:firstLine="708"/>
       </w:pPr>
       <w:r>
@@ -1342,7 +1557,7 @@
                     <pic:cNvPicPr/>
                   </pic:nvPicPr>
                   <pic:blipFill rotWithShape="1">
-                    <a:blip r:embed="rId13">
+                    <a:blip r:embed="rId15">
                       <a:extLst>
                         <a:ext uri="{28A0092B-C50C-407E-A947-70E740481C1C}">
                           <a14:useLocalDpi xmlns:a14="http://schemas.microsoft.com/office/drawing/2010/main" val="0"/>
@@ -1378,7 +1593,7 @@
     </w:p>
     <w:p>
       <w:pPr>
-        <w:pStyle w:val="Caption"/>
+        <w:pStyle w:val="Lgende"/>
       </w:pPr>
       <w:r>
         <w:t xml:space="preserve">Figure </w:t>
@@ -1416,105 +1631,105 @@
     </w:p>
     <w:p>
       <w:pPr>
-        <w:pStyle w:val="Heading3"/>
-        <w:ind w:left="708" w:firstLine="708"/>
-      </w:pPr>
-      <w:bookmarkStart w:id="0" w:name="_Toc156777341"/>
-    </w:p>
-    <w:p>
-      <w:pPr>
-        <w:pStyle w:val="Heading3"/>
-        <w:ind w:left="708" w:firstLine="708"/>
-      </w:pPr>
-    </w:p>
-    <w:p>
-      <w:pPr>
-        <w:pStyle w:val="Heading3"/>
-        <w:ind w:left="708" w:firstLine="708"/>
-      </w:pPr>
-    </w:p>
-    <w:p>
-      <w:pPr>
-        <w:pStyle w:val="Heading3"/>
-        <w:ind w:left="708" w:firstLine="708"/>
-      </w:pPr>
-    </w:p>
-    <w:p>
-      <w:pPr>
-        <w:pStyle w:val="Heading3"/>
-        <w:ind w:left="708" w:firstLine="708"/>
-      </w:pPr>
-    </w:p>
-    <w:p>
-      <w:pPr>
-        <w:pStyle w:val="Heading3"/>
-        <w:ind w:left="708" w:firstLine="708"/>
-      </w:pPr>
-    </w:p>
-    <w:p>
-      <w:pPr>
-        <w:pStyle w:val="Heading3"/>
-        <w:ind w:left="708" w:firstLine="708"/>
-      </w:pPr>
-    </w:p>
-    <w:p>
-      <w:pPr>
-        <w:pStyle w:val="Heading3"/>
-        <w:ind w:left="708" w:firstLine="708"/>
-      </w:pPr>
-    </w:p>
-    <w:p>
-      <w:pPr>
-        <w:pStyle w:val="Heading3"/>
-        <w:ind w:left="708" w:firstLine="708"/>
-      </w:pPr>
-    </w:p>
-    <w:p>
-      <w:pPr>
-        <w:pStyle w:val="Heading3"/>
-        <w:ind w:left="708" w:firstLine="708"/>
-      </w:pPr>
-    </w:p>
-    <w:p>
-      <w:pPr>
-        <w:pStyle w:val="Heading3"/>
-        <w:ind w:left="708" w:firstLine="708"/>
-      </w:pPr>
-    </w:p>
-    <w:p>
-      <w:pPr>
-        <w:pStyle w:val="Heading3"/>
-        <w:ind w:left="708" w:firstLine="708"/>
-      </w:pPr>
-    </w:p>
-    <w:p>
-      <w:pPr>
-        <w:pStyle w:val="Heading3"/>
-        <w:ind w:left="708" w:firstLine="708"/>
-      </w:pPr>
-    </w:p>
-    <w:p>
-      <w:pPr>
-        <w:pStyle w:val="Heading3"/>
-        <w:ind w:left="708" w:firstLine="708"/>
-      </w:pPr>
-    </w:p>
-    <w:p>
-      <w:pPr>
-        <w:pStyle w:val="Heading3"/>
+        <w:pStyle w:val="Titre3"/>
+        <w:ind w:left="708" w:firstLine="708"/>
+      </w:pPr>
+      <w:bookmarkStart w:id="1" w:name="_Toc156777341"/>
+    </w:p>
+    <w:p>
+      <w:pPr>
+        <w:pStyle w:val="Titre3"/>
+        <w:ind w:left="708" w:firstLine="708"/>
+      </w:pPr>
+    </w:p>
+    <w:p>
+      <w:pPr>
+        <w:pStyle w:val="Titre3"/>
+        <w:ind w:left="708" w:firstLine="708"/>
+      </w:pPr>
+    </w:p>
+    <w:p>
+      <w:pPr>
+        <w:pStyle w:val="Titre3"/>
+        <w:ind w:left="708" w:firstLine="708"/>
+      </w:pPr>
+    </w:p>
+    <w:p>
+      <w:pPr>
+        <w:pStyle w:val="Titre3"/>
+        <w:ind w:left="708" w:firstLine="708"/>
+      </w:pPr>
+    </w:p>
+    <w:p>
+      <w:pPr>
+        <w:pStyle w:val="Titre3"/>
+        <w:ind w:left="708" w:firstLine="708"/>
+      </w:pPr>
+    </w:p>
+    <w:p>
+      <w:pPr>
+        <w:pStyle w:val="Titre3"/>
+        <w:ind w:left="708" w:firstLine="708"/>
+      </w:pPr>
+    </w:p>
+    <w:p>
+      <w:pPr>
+        <w:pStyle w:val="Titre3"/>
+        <w:ind w:left="708" w:firstLine="708"/>
+      </w:pPr>
+    </w:p>
+    <w:p>
+      <w:pPr>
+        <w:pStyle w:val="Titre3"/>
+        <w:ind w:left="708" w:firstLine="708"/>
+      </w:pPr>
+    </w:p>
+    <w:p>
+      <w:pPr>
+        <w:pStyle w:val="Titre3"/>
+        <w:ind w:left="708" w:firstLine="708"/>
+      </w:pPr>
+    </w:p>
+    <w:p>
+      <w:pPr>
+        <w:pStyle w:val="Titre3"/>
+        <w:ind w:left="708" w:firstLine="708"/>
+      </w:pPr>
+    </w:p>
+    <w:p>
+      <w:pPr>
+        <w:pStyle w:val="Titre3"/>
+        <w:ind w:left="708" w:firstLine="708"/>
+      </w:pPr>
+    </w:p>
+    <w:p>
+      <w:pPr>
+        <w:pStyle w:val="Titre3"/>
+        <w:ind w:left="708" w:firstLine="708"/>
+      </w:pPr>
+    </w:p>
+    <w:p>
+      <w:pPr>
+        <w:pStyle w:val="Titre3"/>
+        <w:ind w:left="708" w:firstLine="708"/>
+      </w:pPr>
+    </w:p>
+    <w:p>
+      <w:pPr>
+        <w:pStyle w:val="Titre3"/>
       </w:pPr>
     </w:p>
     <w:p/>
     <w:p>
       <w:pPr>
-        <w:pStyle w:val="Heading3"/>
+        <w:pStyle w:val="Titre3"/>
         <w:ind w:left="708" w:firstLine="708"/>
       </w:pPr>
       <w:r>
         <w:lastRenderedPageBreak/>
         <w:t>Les états et transitions du joueur</w:t>
       </w:r>
-      <w:bookmarkEnd w:id="0"/>
+      <w:bookmarkEnd w:id="1"/>
     </w:p>
     <w:p/>
     <w:p>
@@ -1541,7 +1756,7 @@
                     <pic:cNvPicPr/>
                   </pic:nvPicPr>
                   <pic:blipFill rotWithShape="1">
-                    <a:blip r:embed="rId14">
+                    <a:blip r:embed="rId16">
                       <a:extLst>
                         <a:ext uri="{28A0092B-C50C-407E-A947-70E740481C1C}">
                           <a14:useLocalDpi xmlns:a14="http://schemas.microsoft.com/office/drawing/2010/main" val="0"/>
@@ -1577,7 +1792,7 @@
     </w:p>
     <w:p>
       <w:pPr>
-        <w:pStyle w:val="Caption"/>
+        <w:pStyle w:val="Lgende"/>
       </w:pPr>
       <w:r>
         <w:t xml:space="preserve">Figure </w:t>
@@ -1609,13 +1824,13 @@
     </w:p>
     <w:p>
       <w:pPr>
-        <w:pStyle w:val="Heading3"/>
-        <w:ind w:left="708" w:firstLine="708"/>
-      </w:pPr>
-    </w:p>
-    <w:p>
-      <w:pPr>
-        <w:pStyle w:val="Heading3"/>
+        <w:pStyle w:val="Titre3"/>
+        <w:ind w:left="708" w:firstLine="708"/>
+      </w:pPr>
+    </w:p>
+    <w:p>
+      <w:pPr>
+        <w:pStyle w:val="Titre3"/>
         <w:ind w:left="708" w:firstLine="708"/>
       </w:pPr>
       <w:r>
@@ -1647,7 +1862,7 @@
                     <pic:cNvPicPr/>
                   </pic:nvPicPr>
                   <pic:blipFill rotWithShape="1">
-                    <a:blip r:embed="rId15">
+                    <a:blip r:embed="rId17">
                       <a:extLst>
                         <a:ext uri="{28A0092B-C50C-407E-A947-70E740481C1C}">
                           <a14:useLocalDpi xmlns:a14="http://schemas.microsoft.com/office/drawing/2010/main" val="0"/>
@@ -1683,7 +1898,7 @@
     </w:p>
     <w:p>
       <w:pPr>
-        <w:pStyle w:val="Caption"/>
+        <w:pStyle w:val="Lgende"/>
       </w:pPr>
       <w:r>
         <w:t xml:space="preserve">Figure </w:t>
@@ -1721,7 +1936,7 @@
     <w:p/>
     <w:p>
       <w:pPr>
-        <w:pStyle w:val="Heading1"/>
+        <w:pStyle w:val="Titre1"/>
       </w:pPr>
       <w:r>
         <w:lastRenderedPageBreak/>
@@ -1773,7 +1988,7 @@
                     <pic:cNvPicPr/>
                   </pic:nvPicPr>
                   <pic:blipFill rotWithShape="1">
-                    <a:blip r:embed="rId16" cstate="print">
+                    <a:blip r:embed="rId18" cstate="print">
                       <a:extLst>
                         <a:ext uri="{28A0092B-C50C-407E-A947-70E740481C1C}">
                           <a14:useLocalDpi xmlns:a14="http://schemas.microsoft.com/office/drawing/2010/main" val="0"/>
@@ -1809,7 +2024,7 @@
     </w:p>
     <w:p>
       <w:pPr>
-        <w:pStyle w:val="Caption"/>
+        <w:pStyle w:val="Lgende"/>
         <w:jc w:val="both"/>
       </w:pPr>
       <w:r>
@@ -1879,7 +2094,7 @@
                     </pic:cNvPicPr>
                   </pic:nvPicPr>
                   <pic:blipFill rotWithShape="1">
-                    <a:blip r:embed="rId17" cstate="print">
+                    <a:blip r:embed="rId19" cstate="print">
                       <a:extLst>
                         <a:ext uri="{28A0092B-C50C-407E-A947-70E740481C1C}">
                           <a14:useLocalDpi xmlns:a14="http://schemas.microsoft.com/office/drawing/2010/main" val="0"/>
@@ -1916,7 +2131,7 @@
     </w:p>
     <w:p>
       <w:pPr>
-        <w:pStyle w:val="Caption"/>
+        <w:pStyle w:val="Lgende"/>
       </w:pPr>
       <w:r>
         <w:t xml:space="preserve">Figure </w:t>
@@ -1961,7 +2176,7 @@
     </w:p>
     <w:p>
       <w:pPr>
-        <w:pStyle w:val="Heading1"/>
+        <w:pStyle w:val="Titre1"/>
       </w:pPr>
       <w:r>
         <w:lastRenderedPageBreak/>
@@ -1979,7 +2194,7 @@
     </w:p>
     <w:p>
       <w:pPr>
-        <w:pStyle w:val="Heading2"/>
+        <w:pStyle w:val="Titre2"/>
         <w:ind w:left="708"/>
       </w:pPr>
       <w:r>
@@ -2026,7 +2241,7 @@
     <w:p/>
     <w:p>
       <w:pPr>
-        <w:pStyle w:val="Heading2"/>
+        <w:pStyle w:val="Titre2"/>
         <w:ind w:left="708"/>
       </w:pPr>
       <w:r>
@@ -2069,7 +2284,7 @@
     </w:p>
     <w:p>
       <w:pPr>
-        <w:pStyle w:val="Heading3"/>
+        <w:pStyle w:val="Titre3"/>
         <w:ind w:left="708" w:firstLine="708"/>
       </w:pPr>
       <w:r>
@@ -2087,7 +2302,7 @@
     </w:p>
     <w:p>
       <w:pPr>
-        <w:pStyle w:val="ListParagraph"/>
+        <w:pStyle w:val="Paragraphedeliste"/>
         <w:numPr>
           <w:ilvl w:val="0"/>
           <w:numId w:val="5"/>
@@ -2146,7 +2361,7 @@
     </w:p>
     <w:p>
       <w:pPr>
-        <w:pStyle w:val="ListParagraph"/>
+        <w:pStyle w:val="Paragraphedeliste"/>
         <w:numPr>
           <w:ilvl w:val="0"/>
           <w:numId w:val="5"/>
@@ -2177,7 +2392,7 @@
     <w:p/>
     <w:p>
       <w:pPr>
-        <w:pStyle w:val="ListParagraph"/>
+        <w:pStyle w:val="Paragraphedeliste"/>
         <w:numPr>
           <w:ilvl w:val="0"/>
           <w:numId w:val="5"/>
@@ -2237,7 +2452,7 @@
     <w:p/>
     <w:p>
       <w:pPr>
-        <w:pStyle w:val="ListParagraph"/>
+        <w:pStyle w:val="Paragraphedeliste"/>
         <w:numPr>
           <w:ilvl w:val="0"/>
           <w:numId w:val="5"/>
@@ -2258,7 +2473,7 @@
     <w:p/>
     <w:p>
       <w:pPr>
-        <w:pStyle w:val="ListParagraph"/>
+        <w:pStyle w:val="Paragraphedeliste"/>
         <w:numPr>
           <w:ilvl w:val="0"/>
           <w:numId w:val="5"/>
@@ -2285,7 +2500,7 @@
     <w:p/>
     <w:p>
       <w:pPr>
-        <w:pStyle w:val="ListParagraph"/>
+        <w:pStyle w:val="Paragraphedeliste"/>
         <w:numPr>
           <w:ilvl w:val="0"/>
           <w:numId w:val="5"/>
@@ -2313,7 +2528,7 @@
     </w:p>
     <w:p>
       <w:pPr>
-        <w:pStyle w:val="Heading3"/>
+        <w:pStyle w:val="Titre3"/>
         <w:ind w:left="708" w:firstLine="708"/>
       </w:pPr>
       <w:r>
@@ -2332,7 +2547,7 @@
     </w:p>
     <w:p>
       <w:pPr>
-        <w:pStyle w:val="ListParagraph"/>
+        <w:pStyle w:val="Paragraphedeliste"/>
         <w:numPr>
           <w:ilvl w:val="0"/>
           <w:numId w:val="5"/>
@@ -2376,7 +2591,7 @@
     </w:p>
     <w:p>
       <w:pPr>
-        <w:pStyle w:val="Heading2"/>
+        <w:pStyle w:val="Titre2"/>
         <w:ind w:left="708"/>
       </w:pPr>
       <w:r>
@@ -2391,13 +2606,7 @@
         <w:t>Nous avons</w:t>
       </w:r>
       <w:r>
-        <w:t xml:space="preserve"> </w:t>
-      </w:r>
-      <w:r>
-        <w:t>transformé</w:t>
-      </w:r>
-      <w:r>
-        <w:t xml:space="preserve"> nos opérations CRUD en une API REST</w:t>
+        <w:t xml:space="preserve"> transformé nos opérations CRUD en une API REST</w:t>
       </w:r>
       <w:r>
         <w:t>, afin de garantir une simplicité et une légèreté au niveau du serveur. L’API REST est aussi très évolutive, qui nous permettra par la suite d’ajouter davantage de fonctionnalités.</w:t>
@@ -2410,7 +2619,7 @@
     </w:p>
     <w:p>
       <w:pPr>
-        <w:pStyle w:val="Heading1"/>
+        <w:pStyle w:val="Titre1"/>
       </w:pPr>
       <w:r>
         <w:t>Description technique de la nouvelle version de l’application</w:t>
@@ -2451,7 +2660,7 @@
                     </pic:cNvPicPr>
                   </pic:nvPicPr>
                   <pic:blipFill>
-                    <a:blip r:embed="rId18">
+                    <a:blip r:embed="rId20">
                       <a:extLst>
                         <a:ext uri="{28A0092B-C50C-407E-A947-70E740481C1C}">
                           <a14:useLocalDpi xmlns:a14="http://schemas.microsoft.com/office/drawing/2010/main" val="0"/>
@@ -2485,7 +2694,7 @@
     </w:p>
     <w:p>
       <w:pPr>
-        <w:pStyle w:val="Caption"/>
+        <w:pStyle w:val="Lgende"/>
       </w:pPr>
       <w:r>
         <w:t xml:space="preserve">Figure </w:t>
@@ -2517,7 +2726,7 @@
     </w:p>
     <w:p>
       <w:pPr>
-        <w:pStyle w:val="Heading1"/>
+        <w:pStyle w:val="Titre1"/>
       </w:pPr>
       <w:r>
         <w:lastRenderedPageBreak/>
@@ -2526,7 +2735,7 @@
     </w:p>
     <w:p>
       <w:pPr>
-        <w:pStyle w:val="Heading1"/>
+        <w:pStyle w:val="Titre1"/>
       </w:pPr>
       <w:r>
         <w:t>Conclusion</w:t>
@@ -2537,7 +2746,7 @@
     </w:p>
     <w:p>
       <w:pPr>
-        <w:pStyle w:val="Title"/>
+        <w:pStyle w:val="Titre"/>
       </w:pPr>
       <w:r>
         <w:lastRenderedPageBreak/>
@@ -2552,6 +2761,56 @@
     </w:sectPr>
   </w:body>
 </w:document>
+</file>
+
+<file path=word/endnotes.xml><?xml version="1.0" encoding="utf-8"?>
+<w:endnotes xmlns:wpc="http://schemas.microsoft.com/office/word/2010/wordprocessingCanvas" xmlns:cx="http://schemas.microsoft.com/office/drawing/2014/chartex" xmlns:cx1="http://schemas.microsoft.com/office/drawing/2015/9/8/chartex" xmlns:cx2="http://schemas.microsoft.com/office/drawing/2015/10/21/chartex" xmlns:cx3="http://schemas.microsoft.com/office/drawing/2016/5/9/chartex" xmlns:cx4="http://schemas.microsoft.com/office/drawing/2016/5/10/chartex" xmlns:cx5="http://schemas.microsoft.com/office/drawing/2016/5/11/chartex" xmlns:cx6="http://schemas.microsoft.com/office/drawing/2016/5/12/chartex" xmlns:cx7="http://schemas.microsoft.com/office/drawing/2016/5/13/chartex" xmlns:cx8="http://schemas.microsoft.com/office/drawing/2016/5/14/chartex" xmlns:mc="http://schemas.openxmlformats.org/markup-compatibility/2006" xmlns:aink="http://schemas.microsoft.com/office/drawing/2016/ink" xmlns:am3d="http://schemas.microsoft.com/office/drawing/2017/model3d" xmlns:o="urn:schemas-microsoft-com:office:office" xmlns:oel="http://schemas.microsoft.com/office/2019/extlst" xmlns:r="http://schemas.openxmlformats.org/officeDocument/2006/relationships" xmlns:m="http://schemas.openxmlformats.org/officeDocument/2006/math" xmlns:v="urn:schemas-microsoft-com:vml" xmlns:wp14="http://schemas.microsoft.com/office/word/2010/wordprocessingDrawing" xmlns:wp="http://schemas.openxmlformats.org/drawingml/2006/wordprocessingDrawing" xmlns:w10="urn:schemas-microsoft-com:office:word" xmlns:w="http://schemas.openxmlformats.org/wordprocessingml/2006/main" xmlns:w14="http://schemas.microsoft.com/office/word/2010/wordml" xmlns:w15="http://schemas.microsoft.com/office/word/2012/wordml" xmlns:w16cex="http://schemas.microsoft.com/office/word/2018/wordml/cex" xmlns:w16cid="http://schemas.microsoft.com/office/word/2016/wordml/cid" xmlns:w16="http://schemas.microsoft.com/office/word/2018/wordml" xmlns:w16sdtdh="http://schemas.microsoft.com/office/word/2020/wordml/sdtdatahash" xmlns:w16se="http://schemas.microsoft.com/office/word/2015/wordml/symex" xmlns:wpg="http://schemas.microsoft.com/office/word/2010/wordprocessingGroup" xmlns:wpi="http://schemas.microsoft.com/office/word/2010/wordprocessingInk" xmlns:wne="http://schemas.microsoft.com/office/word/2006/wordml" xmlns:wps="http://schemas.microsoft.com/office/word/2010/wordprocessingShape" mc:Ignorable="w14 w15 w16se w16cid w16 w16cex w16sdtdh wp14">
+  <w:endnote w:type="separator" w:id="-1">
+    <w:p>
+      <w:pPr>
+        <w:spacing w:after="0" w:line="240" w:lineRule="auto"/>
+      </w:pPr>
+      <w:r>
+        <w:separator/>
+      </w:r>
+    </w:p>
+  </w:endnote>
+  <w:endnote w:type="continuationSeparator" w:id="0">
+    <w:p>
+      <w:pPr>
+        <w:spacing w:after="0" w:line="240" w:lineRule="auto"/>
+      </w:pPr>
+      <w:r>
+        <w:continuationSeparator/>
+      </w:r>
+    </w:p>
+  </w:endnote>
+</w:endnotes>
+</file>
+
+<file path=word/footnotes.xml><?xml version="1.0" encoding="utf-8"?>
+<w:footnotes xmlns:wpc="http://schemas.microsoft.com/office/word/2010/wordprocessingCanvas" xmlns:cx="http://schemas.microsoft.com/office/drawing/2014/chartex" xmlns:cx1="http://schemas.microsoft.com/office/drawing/2015/9/8/chartex" xmlns:cx2="http://schemas.microsoft.com/office/drawing/2015/10/21/chartex" xmlns:cx3="http://schemas.microsoft.com/office/drawing/2016/5/9/chartex" xmlns:cx4="http://schemas.microsoft.com/office/drawing/2016/5/10/chartex" xmlns:cx5="http://schemas.microsoft.com/office/drawing/2016/5/11/chartex" xmlns:cx6="http://schemas.microsoft.com/office/drawing/2016/5/12/chartex" xmlns:cx7="http://schemas.microsoft.com/office/drawing/2016/5/13/chartex" xmlns:cx8="http://schemas.microsoft.com/office/drawing/2016/5/14/chartex" xmlns:mc="http://schemas.openxmlformats.org/markup-compatibility/2006" xmlns:aink="http://schemas.microsoft.com/office/drawing/2016/ink" xmlns:am3d="http://schemas.microsoft.com/office/drawing/2017/model3d" xmlns:o="urn:schemas-microsoft-com:office:office" xmlns:oel="http://schemas.microsoft.com/office/2019/extlst" xmlns:r="http://schemas.openxmlformats.org/officeDocument/2006/relationships" xmlns:m="http://schemas.openxmlformats.org/officeDocument/2006/math" xmlns:v="urn:schemas-microsoft-com:vml" xmlns:wp14="http://schemas.microsoft.com/office/word/2010/wordprocessingDrawing" xmlns:wp="http://schemas.openxmlformats.org/drawingml/2006/wordprocessingDrawing" xmlns:w10="urn:schemas-microsoft-com:office:word" xmlns:w="http://schemas.openxmlformats.org/wordprocessingml/2006/main" xmlns:w14="http://schemas.microsoft.com/office/word/2010/wordml" xmlns:w15="http://schemas.microsoft.com/office/word/2012/wordml" xmlns:w16cex="http://schemas.microsoft.com/office/word/2018/wordml/cex" xmlns:w16cid="http://schemas.microsoft.com/office/word/2016/wordml/cid" xmlns:w16="http://schemas.microsoft.com/office/word/2018/wordml" xmlns:w16sdtdh="http://schemas.microsoft.com/office/word/2020/wordml/sdtdatahash" xmlns:w16se="http://schemas.microsoft.com/office/word/2015/wordml/symex" xmlns:wpg="http://schemas.microsoft.com/office/word/2010/wordprocessingGroup" xmlns:wpi="http://schemas.microsoft.com/office/word/2010/wordprocessingInk" xmlns:wne="http://schemas.microsoft.com/office/word/2006/wordml" xmlns:wps="http://schemas.microsoft.com/office/word/2010/wordprocessingShape" mc:Ignorable="w14 w15 w16se w16cid w16 w16cex w16sdtdh wp14">
+  <w:footnote w:type="separator" w:id="-1">
+    <w:p>
+      <w:pPr>
+        <w:spacing w:after="0" w:line="240" w:lineRule="auto"/>
+      </w:pPr>
+      <w:r>
+        <w:separator/>
+      </w:r>
+    </w:p>
+  </w:footnote>
+  <w:footnote w:type="continuationSeparator" w:id="0">
+    <w:p>
+      <w:pPr>
+        <w:spacing w:after="0" w:line="240" w:lineRule="auto"/>
+      </w:pPr>
+      <w:r>
+        <w:continuationSeparator/>
+      </w:r>
+    </w:p>
+  </w:footnote>
+</w:footnotes>
 </file>
 
 <file path=word/numbering.xml><?xml version="1.0" encoding="utf-8"?>
@@ -3537,11 +3796,11 @@
     <w:name w:val="Normal"/>
     <w:qFormat/>
   </w:style>
-  <w:style w:type="paragraph" w:styleId="Heading1">
+  <w:style w:type="paragraph" w:styleId="Titre1">
     <w:name w:val="heading 1"/>
     <w:basedOn w:val="Normal"/>
     <w:next w:val="Normal"/>
-    <w:link w:val="Heading1Char"/>
+    <w:link w:val="Titre1Car"/>
     <w:uiPriority w:val="9"/>
     <w:qFormat/>
     <w:rsid w:val="0007462B"/>
@@ -3558,11 +3817,11 @@
       <w:szCs w:val="32"/>
     </w:rPr>
   </w:style>
-  <w:style w:type="paragraph" w:styleId="Heading2">
+  <w:style w:type="paragraph" w:styleId="Titre2">
     <w:name w:val="heading 2"/>
     <w:basedOn w:val="Normal"/>
     <w:next w:val="Normal"/>
-    <w:link w:val="Heading2Char"/>
+    <w:link w:val="Titre2Car"/>
     <w:uiPriority w:val="9"/>
     <w:unhideWhenUsed/>
     <w:qFormat/>
@@ -3580,11 +3839,11 @@
       <w:szCs w:val="26"/>
     </w:rPr>
   </w:style>
-  <w:style w:type="paragraph" w:styleId="Heading3">
+  <w:style w:type="paragraph" w:styleId="Titre3">
     <w:name w:val="heading 3"/>
     <w:basedOn w:val="Normal"/>
     <w:next w:val="Normal"/>
-    <w:link w:val="Heading3Char"/>
+    <w:link w:val="Titre3Car"/>
     <w:uiPriority w:val="9"/>
     <w:unhideWhenUsed/>
     <w:qFormat/>
@@ -3602,13 +3861,13 @@
       <w:szCs w:val="24"/>
     </w:rPr>
   </w:style>
-  <w:style w:type="character" w:default="1" w:styleId="DefaultParagraphFont">
+  <w:style w:type="character" w:default="1" w:styleId="Policepardfaut">
     <w:name w:val="Default Paragraph Font"/>
     <w:uiPriority w:val="1"/>
     <w:semiHidden/>
     <w:unhideWhenUsed/>
   </w:style>
-  <w:style w:type="table" w:default="1" w:styleId="TableNormal">
+  <w:style w:type="table" w:default="1" w:styleId="TableauNormal">
     <w:name w:val="Normal Table"/>
     <w:uiPriority w:val="99"/>
     <w:semiHidden/>
@@ -3623,16 +3882,16 @@
       </w:tblCellMar>
     </w:tblPr>
   </w:style>
-  <w:style w:type="numbering" w:default="1" w:styleId="NoList">
+  <w:style w:type="numbering" w:default="1" w:styleId="Aucuneliste">
     <w:name w:val="No List"/>
     <w:uiPriority w:val="99"/>
     <w:semiHidden/>
     <w:unhideWhenUsed/>
   </w:style>
-  <w:style w:type="character" w:customStyle="1" w:styleId="Heading1Char">
-    <w:name w:val="Heading 1 Char"/>
-    <w:basedOn w:val="DefaultParagraphFont"/>
-    <w:link w:val="Heading1"/>
+  <w:style w:type="character" w:customStyle="1" w:styleId="Titre1Car">
+    <w:name w:val="Titre 1 Car"/>
+    <w:basedOn w:val="Policepardfaut"/>
+    <w:link w:val="Titre1"/>
     <w:uiPriority w:val="9"/>
     <w:rsid w:val="0007462B"/>
     <w:rPr>
@@ -3642,10 +3901,10 @@
       <w:szCs w:val="32"/>
     </w:rPr>
   </w:style>
-  <w:style w:type="character" w:customStyle="1" w:styleId="Heading2Char">
-    <w:name w:val="Heading 2 Char"/>
-    <w:basedOn w:val="DefaultParagraphFont"/>
-    <w:link w:val="Heading2"/>
+  <w:style w:type="character" w:customStyle="1" w:styleId="Titre2Car">
+    <w:name w:val="Titre 2 Car"/>
+    <w:basedOn w:val="Policepardfaut"/>
+    <w:link w:val="Titre2"/>
     <w:uiPriority w:val="9"/>
     <w:rsid w:val="0007462B"/>
     <w:rPr>
@@ -3655,7 +3914,7 @@
       <w:szCs w:val="26"/>
     </w:rPr>
   </w:style>
-  <w:style w:type="paragraph" w:styleId="ListParagraph">
+  <w:style w:type="paragraph" w:styleId="Paragraphedeliste">
     <w:name w:val="List Paragraph"/>
     <w:basedOn w:val="Normal"/>
     <w:uiPriority w:val="34"/>
@@ -3666,11 +3925,11 @@
       <w:contextualSpacing/>
     </w:pPr>
   </w:style>
-  <w:style w:type="paragraph" w:styleId="Title">
+  <w:style w:type="paragraph" w:styleId="Titre">
     <w:name w:val="Title"/>
     <w:basedOn w:val="Normal"/>
     <w:next w:val="Normal"/>
-    <w:link w:val="TitleChar"/>
+    <w:link w:val="TitreCar"/>
     <w:uiPriority w:val="10"/>
     <w:qFormat/>
     <w:rsid w:val="001770F8"/>
@@ -3686,10 +3945,10 @@
       <w:szCs w:val="56"/>
     </w:rPr>
   </w:style>
-  <w:style w:type="character" w:customStyle="1" w:styleId="TitleChar">
-    <w:name w:val="Title Char"/>
-    <w:basedOn w:val="DefaultParagraphFont"/>
-    <w:link w:val="Title"/>
+  <w:style w:type="character" w:customStyle="1" w:styleId="TitreCar">
+    <w:name w:val="Titre Car"/>
+    <w:basedOn w:val="Policepardfaut"/>
+    <w:link w:val="Titre"/>
     <w:uiPriority w:val="10"/>
     <w:rsid w:val="001770F8"/>
     <w:rPr>
@@ -3700,7 +3959,7 @@
       <w:szCs w:val="56"/>
     </w:rPr>
   </w:style>
-  <w:style w:type="paragraph" w:styleId="Caption">
+  <w:style w:type="paragraph" w:styleId="Lgende">
     <w:name w:val="caption"/>
     <w:basedOn w:val="Normal"/>
     <w:next w:val="Normal"/>
@@ -3719,10 +3978,10 @@
       <w:szCs w:val="18"/>
     </w:rPr>
   </w:style>
-  <w:style w:type="character" w:customStyle="1" w:styleId="Heading3Char">
-    <w:name w:val="Heading 3 Char"/>
-    <w:basedOn w:val="DefaultParagraphFont"/>
-    <w:link w:val="Heading3"/>
+  <w:style w:type="character" w:customStyle="1" w:styleId="Titre3Car">
+    <w:name w:val="Titre 3 Car"/>
+    <w:basedOn w:val="Policepardfaut"/>
+    <w:link w:val="Titre3"/>
     <w:uiPriority w:val="9"/>
     <w:rsid w:val="007B32BA"/>
     <w:rPr>
@@ -3731,6 +3990,50 @@
       <w:sz w:val="24"/>
       <w:szCs w:val="24"/>
     </w:rPr>
+  </w:style>
+  <w:style w:type="paragraph" w:styleId="En-tte">
+    <w:name w:val="header"/>
+    <w:basedOn w:val="Normal"/>
+    <w:link w:val="En-tteCar"/>
+    <w:uiPriority w:val="99"/>
+    <w:unhideWhenUsed/>
+    <w:rsid w:val="00DD59EB"/>
+    <w:pPr>
+      <w:tabs>
+        <w:tab w:val="center" w:pos="4536"/>
+        <w:tab w:val="right" w:pos="9072"/>
+      </w:tabs>
+      <w:spacing w:after="0" w:line="240" w:lineRule="auto"/>
+    </w:pPr>
+  </w:style>
+  <w:style w:type="character" w:customStyle="1" w:styleId="En-tteCar">
+    <w:name w:val="En-tête Car"/>
+    <w:basedOn w:val="Policepardfaut"/>
+    <w:link w:val="En-tte"/>
+    <w:uiPriority w:val="99"/>
+    <w:rsid w:val="00DD59EB"/>
+  </w:style>
+  <w:style w:type="paragraph" w:styleId="Pieddepage">
+    <w:name w:val="footer"/>
+    <w:basedOn w:val="Normal"/>
+    <w:link w:val="PieddepageCar"/>
+    <w:uiPriority w:val="99"/>
+    <w:unhideWhenUsed/>
+    <w:rsid w:val="00DD59EB"/>
+    <w:pPr>
+      <w:tabs>
+        <w:tab w:val="center" w:pos="4536"/>
+        <w:tab w:val="right" w:pos="9072"/>
+      </w:tabs>
+      <w:spacing w:after="0" w:line="240" w:lineRule="auto"/>
+    </w:pPr>
+  </w:style>
+  <w:style w:type="character" w:customStyle="1" w:styleId="PieddepageCar">
+    <w:name w:val="Pied de page Car"/>
+    <w:basedOn w:val="Policepardfaut"/>
+    <w:link w:val="Pieddepage"/>
+    <w:uiPriority w:val="99"/>
+    <w:rsid w:val="00DD59EB"/>
   </w:style>
 </w:styles>
 </file>

</xml_diff>